<commit_message>
0000124: Changes Jan 13: Radiography Reports - Split observation column as findings and classification.
</commit_message>
<xml_diff>
--- a/RadiographyTracking/RadiographyTracking.Web/ReportTemplates/CustomerTemplate1.docx
+++ b/RadiographyTracking/RadiographyTracking.Web/ReportTemplates/CustomerTemplate1.docx
@@ -1,25 +1,27 @@
 
 <file path=word/document.xml><?xml version="1.0" encoding="utf-8"?>
-<w:document xmlns:ve="http://schemas.openxmlformats.org/markup-compatibility/2006" xmlns:o="urn:schemas-microsoft-com:office:office" xmlns:r="http://schemas.openxmlformats.org/officeDocument/2006/relationships" xmlns:m="http://schemas.openxmlformats.org/officeDocument/2006/math" xmlns:v="urn:schemas-microsoft-com:vml" xmlns:wp="http://schemas.openxmlformats.org/drawingml/2006/wordprocessingDrawing" xmlns:w10="urn:schemas-microsoft-com:office:word" xmlns:w="http://schemas.openxmlformats.org/wordprocessingml/2006/main" xmlns:wne="http://schemas.microsoft.com/office/word/2006/wordml">
+<w:document xmlns:wpc="http://schemas.microsoft.com/office/word/2010/wordprocessingCanvas" xmlns:mc="http://schemas.openxmlformats.org/markup-compatibility/2006" xmlns:o="urn:schemas-microsoft-com:office:office" xmlns:r="http://schemas.openxmlformats.org/officeDocument/2006/relationships" xmlns:m="http://schemas.openxmlformats.org/officeDocument/2006/math" xmlns:v="urn:schemas-microsoft-com:vml" xmlns:wp14="http://schemas.microsoft.com/office/word/2010/wordprocessingDrawing" xmlns:wp="http://schemas.openxmlformats.org/drawingml/2006/wordprocessingDrawing" xmlns:w10="urn:schemas-microsoft-com:office:word" xmlns:w="http://schemas.openxmlformats.org/wordprocessingml/2006/main" xmlns:w14="http://schemas.microsoft.com/office/word/2010/wordml" xmlns:wpg="http://schemas.microsoft.com/office/word/2010/wordprocessingGroup" xmlns:wpi="http://schemas.microsoft.com/office/word/2010/wordprocessingInk" xmlns:wne="http://schemas.microsoft.com/office/word/2006/wordml" xmlns:wps="http://schemas.microsoft.com/office/word/2010/wordprocessingShape" mc:Ignorable="w14 wp14">
   <w:body>
     <w:tbl>
       <w:tblPr>
         <w:tblStyle w:val="TableGrid"/>
-        <w:tblW w:w="9724" w:type="dxa"/>
+        <w:tblW w:w="11684" w:type="dxa"/>
         <w:jc w:val="center"/>
-        <w:tblLook w:val="04A0"/>
+        <w:tblLook w:val="04A0" w:firstRow="1" w:lastRow="0" w:firstColumn="1" w:lastColumn="0" w:noHBand="0" w:noVBand="1"/>
       </w:tblPr>
       <w:tblGrid>
         <w:gridCol w:w="640"/>
-        <w:gridCol w:w="937"/>
-        <w:gridCol w:w="1065"/>
-        <w:gridCol w:w="668"/>
-        <w:gridCol w:w="1236"/>
+        <w:gridCol w:w="875"/>
+        <w:gridCol w:w="1045"/>
+        <w:gridCol w:w="633"/>
+        <w:gridCol w:w="1210"/>
         <w:gridCol w:w="1071"/>
         <w:gridCol w:w="875"/>
-        <w:gridCol w:w="975"/>
-        <w:gridCol w:w="1277"/>
-        <w:gridCol w:w="980"/>
+        <w:gridCol w:w="940"/>
+        <w:gridCol w:w="1242"/>
+        <w:gridCol w:w="904"/>
+        <w:gridCol w:w="1282"/>
+        <w:gridCol w:w="967"/>
       </w:tblGrid>
       <w:tr>
         <w:trPr>
@@ -40,12 +42,21 @@
                 <w:szCs w:val="18"/>
               </w:rPr>
             </w:pPr>
+            <w:proofErr w:type="spellStart"/>
             <w:r>
               <w:rPr>
                 <w:sz w:val="18"/>
                 <w:szCs w:val="18"/>
               </w:rPr>
-              <w:t>Sl No.</w:t>
+              <w:t>Sl</w:t>
+            </w:r>
+            <w:proofErr w:type="spellEnd"/>
+            <w:r>
+              <w:rPr>
+                <w:sz w:val="18"/>
+                <w:szCs w:val="18"/>
+              </w:rPr>
+              <w:t xml:space="preserve"> No.</w:t>
             </w:r>
           </w:p>
         </w:tc>
@@ -261,6 +272,34 @@
         <w:tc>
           <w:tcPr>
             <w:tcW w:w="980" w:type="dxa"/>
+          </w:tcPr>
+          <w:p>
+            <w:pPr>
+              <w:jc w:val="center"/>
+              <w:rPr>
+                <w:sz w:val="18"/>
+                <w:szCs w:val="18"/>
+              </w:rPr>
+            </w:pPr>
+          </w:p>
+        </w:tc>
+        <w:tc>
+          <w:tcPr>
+            <w:tcW w:w="980" w:type="dxa"/>
+          </w:tcPr>
+          <w:p>
+            <w:pPr>
+              <w:jc w:val="center"/>
+              <w:rPr>
+                <w:sz w:val="18"/>
+                <w:szCs w:val="18"/>
+              </w:rPr>
+            </w:pPr>
+          </w:p>
+        </w:tc>
+        <w:tc>
+          <w:tcPr>
+            <w:tcW w:w="980" w:type="dxa"/>
             <w:vMerge w:val="restart"/>
             <w:vAlign w:val="center"/>
           </w:tcPr>
@@ -437,6 +476,34 @@
         <w:tc>
           <w:tcPr>
             <w:tcW w:w="980" w:type="dxa"/>
+          </w:tcPr>
+          <w:p>
+            <w:pPr>
+              <w:jc w:val="center"/>
+              <w:rPr>
+                <w:sz w:val="18"/>
+                <w:szCs w:val="18"/>
+              </w:rPr>
+            </w:pPr>
+          </w:p>
+        </w:tc>
+        <w:tc>
+          <w:tcPr>
+            <w:tcW w:w="980" w:type="dxa"/>
+          </w:tcPr>
+          <w:p>
+            <w:pPr>
+              <w:jc w:val="center"/>
+              <w:rPr>
+                <w:sz w:val="18"/>
+                <w:szCs w:val="18"/>
+              </w:rPr>
+            </w:pPr>
+          </w:p>
+        </w:tc>
+        <w:tc>
+          <w:tcPr>
+            <w:tcW w:w="980" w:type="dxa"/>
             <w:vMerge/>
           </w:tcPr>
           <w:p>
@@ -460,7 +527,7 @@
           <w:tag w:val="RGReportRow"/>
           <w:id w:val="31606684"/>
           <w:placeholder>
-            <w:docPart w:val="DefaultPlaceholder_22675703"/>
+            <w:docPart w:val="17CD8B6DD4804B398004EFABA463A27E"/>
           </w:placeholder>
         </w:sdtPr>
         <w:sdtContent>
@@ -479,7 +546,7 @@
                 <w:tag w:val="SlNo"/>
                 <w:id w:val="17066506"/>
                 <w:placeholder>
-                  <w:docPart w:val="DefaultPlaceholder_22675703"/>
+                  <w:docPart w:val="17CD8B6DD4804B398004EFABA463A27E"/>
                 </w:placeholder>
                 <w:text/>
               </w:sdtPr>
@@ -503,6 +570,7 @@
                       </w:rPr>
                       <w:t>[</w:t>
                     </w:r>
+                    <w:proofErr w:type="spellStart"/>
                     <w:r>
                       <w:rPr>
                         <w:sz w:val="18"/>
@@ -510,6 +578,7 @@
                       </w:rPr>
                       <w:t>Slno</w:t>
                     </w:r>
+                    <w:proofErr w:type="spellEnd"/>
                     <w:r>
                       <w:rPr>
                         <w:sz w:val="18"/>
@@ -531,7 +600,7 @@
                 <w:tag w:val="Location"/>
                 <w:id w:val="17066514"/>
                 <w:placeholder>
-                  <w:docPart w:val="DefaultPlaceholder_22675703"/>
+                  <w:docPart w:val="17CD8B6DD4804B398004EFABA463A27E"/>
                 </w:placeholder>
                 <w:text/>
               </w:sdtPr>
@@ -553,7 +622,23 @@
                         <w:sz w:val="18"/>
                         <w:szCs w:val="18"/>
                       </w:rPr>
-                      <w:t>[Locn]</w:t>
+                      <w:t>[</w:t>
+                    </w:r>
+                    <w:proofErr w:type="spellStart"/>
+                    <w:r>
+                      <w:rPr>
+                        <w:sz w:val="18"/>
+                        <w:szCs w:val="18"/>
+                      </w:rPr>
+                      <w:t>Locn</w:t>
+                    </w:r>
+                    <w:proofErr w:type="spellEnd"/>
+                    <w:r>
+                      <w:rPr>
+                        <w:sz w:val="18"/>
+                        <w:szCs w:val="18"/>
+                      </w:rPr>
+                      <w:t>]</w:t>
                     </w:r>
                   </w:p>
                 </w:tc>
@@ -569,7 +654,7 @@
                 <w:tag w:val="Thickness"/>
                 <w:id w:val="17066519"/>
                 <w:placeholder>
-                  <w:docPart w:val="639A7F22877B431F848CA8C87BA739D2"/>
+                  <w:docPart w:val="5BB0406F5542474697DF4A08447986DB"/>
                 </w:placeholder>
                 <w:text/>
               </w:sdtPr>
@@ -591,21 +676,7 @@
                         <w:sz w:val="18"/>
                         <w:szCs w:val="18"/>
                       </w:rPr>
-                      <w:t>[</w:t>
-                    </w:r>
-                    <w:r>
-                      <w:rPr>
-                        <w:sz w:val="18"/>
-                        <w:szCs w:val="18"/>
-                      </w:rPr>
-                      <w:t>Thickness</w:t>
-                    </w:r>
-                    <w:r>
-                      <w:rPr>
-                        <w:sz w:val="18"/>
-                        <w:szCs w:val="18"/>
-                      </w:rPr>
-                      <w:t>]</w:t>
+                      <w:t>[Thickness]</w:t>
                     </w:r>
                   </w:p>
                 </w:tc>
@@ -621,7 +692,7 @@
                 <w:tag w:val="SFD"/>
                 <w:id w:val="17066520"/>
                 <w:placeholder>
-                  <w:docPart w:val="DAD1607295CD4D7F9D0C3EF88889BD42"/>
+                  <w:docPart w:val="17385885D1814647BEB1105B9A04BDFF"/>
                 </w:placeholder>
                 <w:text/>
               </w:sdtPr>
@@ -643,21 +714,7 @@
                         <w:sz w:val="18"/>
                         <w:szCs w:val="18"/>
                       </w:rPr>
-                      <w:t>[</w:t>
-                    </w:r>
-                    <w:r>
-                      <w:rPr>
-                        <w:sz w:val="18"/>
-                        <w:szCs w:val="18"/>
-                      </w:rPr>
-                      <w:t>SFD</w:t>
-                    </w:r>
-                    <w:r>
-                      <w:rPr>
-                        <w:sz w:val="18"/>
-                        <w:szCs w:val="18"/>
-                      </w:rPr>
-                      <w:t>]</w:t>
+                      <w:t>[SFD]</w:t>
                     </w:r>
                   </w:p>
                 </w:tc>
@@ -673,7 +730,7 @@
                 <w:tag w:val="Designation"/>
                 <w:id w:val="17066521"/>
                 <w:placeholder>
-                  <w:docPart w:val="4E8BB34A57C746E283F69993F614E1C7"/>
+                  <w:docPart w:val="CB0E22C842B645C39F5B8176A4E59317"/>
                 </w:placeholder>
                 <w:text/>
               </w:sdtPr>
@@ -695,21 +752,7 @@
                         <w:sz w:val="18"/>
                         <w:szCs w:val="18"/>
                       </w:rPr>
-                      <w:t>[</w:t>
-                    </w:r>
-                    <w:r>
-                      <w:rPr>
-                        <w:sz w:val="18"/>
-                        <w:szCs w:val="18"/>
-                      </w:rPr>
-                      <w:t>Designation</w:t>
-                    </w:r>
-                    <w:r>
-                      <w:rPr>
-                        <w:sz w:val="18"/>
-                        <w:szCs w:val="18"/>
-                      </w:rPr>
-                      <w:t>]</w:t>
+                      <w:t>[Designation]</w:t>
                     </w:r>
                   </w:p>
                 </w:tc>
@@ -725,7 +768,7 @@
                 <w:tag w:val="Sensitivity"/>
                 <w:id w:val="17066522"/>
                 <w:placeholder>
-                  <w:docPart w:val="450CC2DB74C94EED8B48EDAF3D5B7244"/>
+                  <w:docPart w:val="33D4E54E88B942D6A1911A901145F60E"/>
                 </w:placeholder>
                 <w:text/>
               </w:sdtPr>
@@ -747,21 +790,7 @@
                         <w:sz w:val="18"/>
                         <w:szCs w:val="18"/>
                       </w:rPr>
-                      <w:t>[</w:t>
-                    </w:r>
-                    <w:r>
-                      <w:rPr>
-                        <w:sz w:val="18"/>
-                        <w:szCs w:val="18"/>
-                      </w:rPr>
-                      <w:t>Sensitivity</w:t>
-                    </w:r>
-                    <w:r>
-                      <w:rPr>
-                        <w:sz w:val="18"/>
-                        <w:szCs w:val="18"/>
-                      </w:rPr>
-                      <w:t>]</w:t>
+                      <w:t>[Sensitivity]</w:t>
                     </w:r>
                   </w:p>
                 </w:tc>
@@ -777,7 +806,7 @@
                 <w:tag w:val="Density"/>
                 <w:id w:val="17066523"/>
                 <w:placeholder>
-                  <w:docPart w:val="40A4A740C1F341889B84E1687C724AE8"/>
+                  <w:docPart w:val="51C8E69702D547C2BB62D5761C58C26A"/>
                 </w:placeholder>
                 <w:text/>
               </w:sdtPr>
@@ -799,21 +828,7 @@
                         <w:sz w:val="18"/>
                         <w:szCs w:val="18"/>
                       </w:rPr>
-                      <w:t>[</w:t>
-                    </w:r>
-                    <w:r>
-                      <w:rPr>
-                        <w:sz w:val="18"/>
-                        <w:szCs w:val="18"/>
-                      </w:rPr>
-                      <w:t>Density</w:t>
-                    </w:r>
-                    <w:r>
-                      <w:rPr>
-                        <w:sz w:val="18"/>
-                        <w:szCs w:val="18"/>
-                      </w:rPr>
-                      <w:t>]</w:t>
+                      <w:t>[Density]</w:t>
                     </w:r>
                   </w:p>
                 </w:tc>
@@ -829,7 +844,7 @@
                 <w:tag w:val="FilmSize"/>
                 <w:id w:val="17066524"/>
                 <w:placeholder>
-                  <w:docPart w:val="B760D926BDE04F69B37EE1EBD4725EA3"/>
+                  <w:docPart w:val="8737713C3D4D467F99424A4B01BDC387"/>
                 </w:placeholder>
                 <w:text/>
               </w:sdtPr>
@@ -853,6 +868,7 @@
                       </w:rPr>
                       <w:t>[</w:t>
                     </w:r>
+                    <w:proofErr w:type="spellStart"/>
                     <w:r>
                       <w:rPr>
                         <w:sz w:val="18"/>
@@ -860,6 +876,7 @@
                       </w:rPr>
                       <w:t>FilmSize</w:t>
                     </w:r>
+                    <w:proofErr w:type="spellEnd"/>
                     <w:r>
                       <w:rPr>
                         <w:sz w:val="18"/>
@@ -881,7 +898,7 @@
                 <w:tag w:val="Observation"/>
                 <w:id w:val="17066525"/>
                 <w:placeholder>
-                  <w:docPart w:val="3F5B96652CC94002898A7B14F4669FC4"/>
+                  <w:docPart w:val="C483DF2F02144471844C3429B0731C01"/>
                 </w:placeholder>
                 <w:text/>
               </w:sdtPr>
@@ -903,21 +920,7 @@
                         <w:sz w:val="18"/>
                         <w:szCs w:val="18"/>
                       </w:rPr>
-                      <w:t>[</w:t>
-                    </w:r>
-                    <w:r>
-                      <w:rPr>
-                        <w:sz w:val="18"/>
-                        <w:szCs w:val="18"/>
-                      </w:rPr>
-                      <w:t>Observation</w:t>
-                    </w:r>
-                    <w:r>
-                      <w:rPr>
-                        <w:sz w:val="18"/>
-                        <w:szCs w:val="18"/>
-                      </w:rPr>
-                      <w:t>]</w:t>
+                      <w:t>[Observation]</w:t>
                     </w:r>
                   </w:p>
                 </w:tc>
@@ -929,11 +932,11 @@
                   <w:sz w:val="18"/>
                   <w:szCs w:val="18"/>
                 </w:rPr>
-                <w:alias w:val="Remarks"/>
-                <w:tag w:val="Remarks"/>
-                <w:id w:val="17066526"/>
+                <w:alias w:val="Finding"/>
+                <w:tag w:val="Finding"/>
+                <w:id w:val="927468676"/>
                 <w:placeholder>
-                  <w:docPart w:val="76D78B607E5C4133A6E7D110F673B8DD"/>
+                  <w:docPart w:val="A265FB899ED84E9489ECDA6EDB2099C4"/>
                 </w:placeholder>
                 <w:text/>
               </w:sdtPr>
@@ -962,7 +965,7 @@
                         <w:sz w:val="18"/>
                         <w:szCs w:val="18"/>
                       </w:rPr>
-                      <w:t>Remarks</w:t>
+                      <w:t>Finding</w:t>
                     </w:r>
                     <w:r>
                       <w:rPr>
@@ -970,6 +973,96 @@
                         <w:szCs w:val="18"/>
                       </w:rPr>
                       <w:t>]</w:t>
+                    </w:r>
+                  </w:p>
+                </w:tc>
+              </w:sdtContent>
+            </w:sdt>
+            <w:sdt>
+              <w:sdtPr>
+                <w:rPr>
+                  <w:sz w:val="18"/>
+                  <w:szCs w:val="18"/>
+                </w:rPr>
+                <w:alias w:val="Classification"/>
+                <w:tag w:val="Classification"/>
+                <w:id w:val="912361091"/>
+                <w:placeholder>
+                  <w:docPart w:val="8ABE7603340C470FA75DD6DF12F3C0C1"/>
+                </w:placeholder>
+                <w:text/>
+              </w:sdtPr>
+              <w:sdtContent>
+                <w:tc>
+                  <w:tcPr>
+                    <w:tcW w:w="980" w:type="dxa"/>
+                  </w:tcPr>
+                  <w:p>
+                    <w:pPr>
+                      <w:jc w:val="center"/>
+                      <w:rPr>
+                        <w:sz w:val="18"/>
+                        <w:szCs w:val="18"/>
+                      </w:rPr>
+                    </w:pPr>
+                    <w:r>
+                      <w:rPr>
+                        <w:sz w:val="18"/>
+                        <w:szCs w:val="18"/>
+                      </w:rPr>
+                      <w:t>[</w:t>
+                    </w:r>
+                    <w:r>
+                      <w:rPr>
+                        <w:sz w:val="18"/>
+                        <w:szCs w:val="18"/>
+                      </w:rPr>
+                      <w:t>Classification</w:t>
+                    </w:r>
+                    <w:r>
+                      <w:rPr>
+                        <w:sz w:val="18"/>
+                        <w:szCs w:val="18"/>
+                      </w:rPr>
+                      <w:t>]</w:t>
+                    </w:r>
+                  </w:p>
+                </w:tc>
+              </w:sdtContent>
+            </w:sdt>
+            <w:sdt>
+              <w:sdtPr>
+                <w:rPr>
+                  <w:sz w:val="18"/>
+                  <w:szCs w:val="18"/>
+                </w:rPr>
+                <w:alias w:val="Remarks"/>
+                <w:tag w:val="Remarks"/>
+                <w:id w:val="17066526"/>
+                <w:placeholder>
+                  <w:docPart w:val="3776E2C0DBB642339FC2D434BC8818CD"/>
+                </w:placeholder>
+                <w:text/>
+              </w:sdtPr>
+              <w:sdtContent>
+                <w:tc>
+                  <w:tcPr>
+                    <w:tcW w:w="980" w:type="dxa"/>
+                  </w:tcPr>
+                  <w:p>
+                    <w:pPr>
+                      <w:jc w:val="center"/>
+                      <w:rPr>
+                        <w:sz w:val="18"/>
+                        <w:szCs w:val="18"/>
+                      </w:rPr>
+                    </w:pPr>
+                    <w:r>
+                      <w:rPr>
+                        <w:sz w:val="18"/>
+                        <w:szCs w:val="18"/>
+                      </w:rPr>
+                      <w:t>[Remarks]</w:t>
                     </w:r>
                   </w:p>
                 </w:tc>
@@ -1015,6 +1108,7 @@
           </w:placeholder>
           <w:text/>
         </w:sdtPr>
+        <w:sdtEndPr/>
         <w:sdtContent>
           <w:r>
             <w:rPr>
@@ -1030,7 +1124,7 @@
       <w:tblPr>
         <w:tblStyle w:val="TableGrid"/>
         <w:tblW w:w="0" w:type="auto"/>
-        <w:tblLook w:val="04A0"/>
+        <w:tblLook w:val="04A0" w:firstRow="1" w:lastRow="0" w:firstColumn="1" w:lastColumn="0" w:noHBand="0" w:noVBand="1"/>
       </w:tblPr>
       <w:tblGrid>
         <w:gridCol w:w="987"/>
@@ -1071,6 +1165,7 @@
               <w:docPart w:val="DefaultPlaceholder_22675703"/>
             </w:placeholder>
           </w:sdtPr>
+          <w:sdtEndPr/>
           <w:sdtContent>
             <w:sdt>
               <w:sdtPr>
@@ -1086,6 +1181,7 @@
                 </w:placeholder>
                 <w:text/>
               </w:sdtPr>
+              <w:sdtEndPr/>
               <w:sdtContent>
                 <w:tc>
                   <w:tcPr>
@@ -1126,6 +1222,7 @@
                 <w:szCs w:val="20"/>
               </w:rPr>
             </w:pPr>
+            <w:proofErr w:type="spellStart"/>
             <w:r>
               <w:rPr>
                 <w:sz w:val="20"/>
@@ -1133,6 +1230,7 @@
               </w:rPr>
               <w:t>Sq.Inches</w:t>
             </w:r>
+            <w:proofErr w:type="spellEnd"/>
           </w:p>
         </w:tc>
         <w:sdt>
@@ -1148,6 +1246,7 @@
               <w:docPart w:val="DefaultPlaceholder_22675703"/>
             </w:placeholder>
           </w:sdtPr>
+          <w:sdtEndPr/>
           <w:sdtContent>
             <w:sdt>
               <w:sdtPr>
@@ -1163,6 +1262,7 @@
                 </w:placeholder>
                 <w:text/>
               </w:sdtPr>
+              <w:sdtEndPr/>
               <w:sdtContent>
                 <w:tc>
                   <w:tcPr>
@@ -1227,6 +1327,7 @@
           </w:placeholder>
           <w:text/>
         </w:sdtPr>
+        <w:sdtEndPr/>
         <w:sdtContent>
           <w:r>
             <w:rPr>
@@ -1237,14 +1338,16 @@
           </w:r>
         </w:sdtContent>
       </w:sdt>
+      <w:bookmarkStart w:id="0" w:name="_GoBack"/>
+      <w:bookmarkEnd w:id="0"/>
     </w:p>
     <w:sectPr>
-      <w:headerReference w:type="even" r:id="rId7"/>
-      <w:headerReference w:type="default" r:id="rId8"/>
-      <w:footerReference w:type="even" r:id="rId9"/>
-      <w:footerReference w:type="default" r:id="rId10"/>
-      <w:headerReference w:type="first" r:id="rId11"/>
-      <w:footerReference w:type="first" r:id="rId12"/>
+      <w:headerReference w:type="even" r:id="rId8"/>
+      <w:headerReference w:type="default" r:id="rId9"/>
+      <w:footerReference w:type="even" r:id="rId10"/>
+      <w:footerReference w:type="default" r:id="rId11"/>
+      <w:headerReference w:type="first" r:id="rId12"/>
+      <w:footerReference w:type="first" r:id="rId13"/>
       <w:pgSz w:w="12240" w:h="15840"/>
       <w:pgMar w:top="1440" w:right="1440" w:bottom="1440" w:left="1440" w:header="720" w:footer="720" w:gutter="0"/>
       <w:cols w:space="720"/>
@@ -1255,7 +1358,7 @@
 </file>
 
 <file path=word/endnotes.xml><?xml version="1.0" encoding="utf-8"?>
-<w:endnotes xmlns:ve="http://schemas.openxmlformats.org/markup-compatibility/2006" xmlns:o="urn:schemas-microsoft-com:office:office" xmlns:r="http://schemas.openxmlformats.org/officeDocument/2006/relationships" xmlns:m="http://schemas.openxmlformats.org/officeDocument/2006/math" xmlns:v="urn:schemas-microsoft-com:vml" xmlns:wp="http://schemas.openxmlformats.org/drawingml/2006/wordprocessingDrawing" xmlns:w10="urn:schemas-microsoft-com:office:word" xmlns:w="http://schemas.openxmlformats.org/wordprocessingml/2006/main" xmlns:wne="http://schemas.microsoft.com/office/word/2006/wordml">
+<w:endnotes xmlns:wpc="http://schemas.microsoft.com/office/word/2010/wordprocessingCanvas" xmlns:mc="http://schemas.openxmlformats.org/markup-compatibility/2006" xmlns:o="urn:schemas-microsoft-com:office:office" xmlns:r="http://schemas.openxmlformats.org/officeDocument/2006/relationships" xmlns:m="http://schemas.openxmlformats.org/officeDocument/2006/math" xmlns:v="urn:schemas-microsoft-com:vml" xmlns:wp14="http://schemas.microsoft.com/office/word/2010/wordprocessingDrawing" xmlns:wp="http://schemas.openxmlformats.org/drawingml/2006/wordprocessingDrawing" xmlns:w10="urn:schemas-microsoft-com:office:word" xmlns:w="http://schemas.openxmlformats.org/wordprocessingml/2006/main" xmlns:w14="http://schemas.microsoft.com/office/word/2010/wordml" xmlns:wpg="http://schemas.microsoft.com/office/word/2010/wordprocessingGroup" xmlns:wpi="http://schemas.microsoft.com/office/word/2010/wordprocessingInk" xmlns:wne="http://schemas.microsoft.com/office/word/2006/wordml" xmlns:wps="http://schemas.microsoft.com/office/word/2010/wordprocessingShape" mc:Ignorable="w14 wp14">
   <w:endnote w:type="separator" w:id="-1">
     <w:p>
       <w:pPr>
@@ -1280,7 +1383,7 @@
 </file>
 
 <file path=word/footer1.xml><?xml version="1.0" encoding="utf-8"?>
-<w:ftr xmlns:ve="http://schemas.openxmlformats.org/markup-compatibility/2006" xmlns:o="urn:schemas-microsoft-com:office:office" xmlns:r="http://schemas.openxmlformats.org/officeDocument/2006/relationships" xmlns:m="http://schemas.openxmlformats.org/officeDocument/2006/math" xmlns:v="urn:schemas-microsoft-com:vml" xmlns:wp="http://schemas.openxmlformats.org/drawingml/2006/wordprocessingDrawing" xmlns:w10="urn:schemas-microsoft-com:office:word" xmlns:w="http://schemas.openxmlformats.org/wordprocessingml/2006/main" xmlns:wne="http://schemas.microsoft.com/office/word/2006/wordml">
+<w:ftr xmlns:wpc="http://schemas.microsoft.com/office/word/2010/wordprocessingCanvas" xmlns:mc="http://schemas.openxmlformats.org/markup-compatibility/2006" xmlns:o="urn:schemas-microsoft-com:office:office" xmlns:r="http://schemas.openxmlformats.org/officeDocument/2006/relationships" xmlns:m="http://schemas.openxmlformats.org/officeDocument/2006/math" xmlns:v="urn:schemas-microsoft-com:vml" xmlns:wp14="http://schemas.microsoft.com/office/word/2010/wordprocessingDrawing" xmlns:wp="http://schemas.openxmlformats.org/drawingml/2006/wordprocessingDrawing" xmlns:w10="urn:schemas-microsoft-com:office:word" xmlns:w="http://schemas.openxmlformats.org/wordprocessingml/2006/main" xmlns:w14="http://schemas.microsoft.com/office/word/2010/wordml" xmlns:wpg="http://schemas.microsoft.com/office/word/2010/wordprocessingGroup" xmlns:wpi="http://schemas.microsoft.com/office/word/2010/wordprocessingInk" xmlns:wne="http://schemas.microsoft.com/office/word/2006/wordml" xmlns:wps="http://schemas.microsoft.com/office/word/2010/wordprocessingShape" mc:Ignorable="w14 wp14">
   <w:p>
     <w:pPr>
       <w:pStyle w:val="Footer"/>
@@ -1290,7 +1393,7 @@
 </file>
 
 <file path=word/footer2.xml><?xml version="1.0" encoding="utf-8"?>
-<w:ftr xmlns:ve="http://schemas.openxmlformats.org/markup-compatibility/2006" xmlns:o="urn:schemas-microsoft-com:office:office" xmlns:r="http://schemas.openxmlformats.org/officeDocument/2006/relationships" xmlns:m="http://schemas.openxmlformats.org/officeDocument/2006/math" xmlns:v="urn:schemas-microsoft-com:vml" xmlns:wp="http://schemas.openxmlformats.org/drawingml/2006/wordprocessingDrawing" xmlns:w10="urn:schemas-microsoft-com:office:word" xmlns:w="http://schemas.openxmlformats.org/wordprocessingml/2006/main" xmlns:wne="http://schemas.microsoft.com/office/word/2006/wordml">
+<w:ftr xmlns:wpc="http://schemas.microsoft.com/office/word/2010/wordprocessingCanvas" xmlns:mc="http://schemas.openxmlformats.org/markup-compatibility/2006" xmlns:o="urn:schemas-microsoft-com:office:office" xmlns:r="http://schemas.openxmlformats.org/officeDocument/2006/relationships" xmlns:m="http://schemas.openxmlformats.org/officeDocument/2006/math" xmlns:v="urn:schemas-microsoft-com:vml" xmlns:wp14="http://schemas.microsoft.com/office/word/2010/wordprocessingDrawing" xmlns:wp="http://schemas.openxmlformats.org/drawingml/2006/wordprocessingDrawing" xmlns:w10="urn:schemas-microsoft-com:office:word" xmlns:w="http://schemas.openxmlformats.org/wordprocessingml/2006/main" xmlns:w14="http://schemas.microsoft.com/office/word/2010/wordml" xmlns:wpg="http://schemas.microsoft.com/office/word/2010/wordprocessingGroup" xmlns:wpi="http://schemas.microsoft.com/office/word/2010/wordprocessingInk" xmlns:wne="http://schemas.microsoft.com/office/word/2006/wordml" xmlns:wps="http://schemas.microsoft.com/office/word/2010/wordprocessingShape" mc:Ignorable="w14 wp14">
   <w:p>
     <w:pPr>
       <w:pStyle w:val="Footer"/>
@@ -1400,7 +1503,7 @@
 </file>
 
 <file path=word/footer3.xml><?xml version="1.0" encoding="utf-8"?>
-<w:ftr xmlns:ve="http://schemas.openxmlformats.org/markup-compatibility/2006" xmlns:o="urn:schemas-microsoft-com:office:office" xmlns:r="http://schemas.openxmlformats.org/officeDocument/2006/relationships" xmlns:m="http://schemas.openxmlformats.org/officeDocument/2006/math" xmlns:v="urn:schemas-microsoft-com:vml" xmlns:wp="http://schemas.openxmlformats.org/drawingml/2006/wordprocessingDrawing" xmlns:w10="urn:schemas-microsoft-com:office:word" xmlns:w="http://schemas.openxmlformats.org/wordprocessingml/2006/main" xmlns:wne="http://schemas.microsoft.com/office/word/2006/wordml">
+<w:ftr xmlns:wpc="http://schemas.microsoft.com/office/word/2010/wordprocessingCanvas" xmlns:mc="http://schemas.openxmlformats.org/markup-compatibility/2006" xmlns:o="urn:schemas-microsoft-com:office:office" xmlns:r="http://schemas.openxmlformats.org/officeDocument/2006/relationships" xmlns:m="http://schemas.openxmlformats.org/officeDocument/2006/math" xmlns:v="urn:schemas-microsoft-com:vml" xmlns:wp14="http://schemas.microsoft.com/office/word/2010/wordprocessingDrawing" xmlns:wp="http://schemas.openxmlformats.org/drawingml/2006/wordprocessingDrawing" xmlns:w10="urn:schemas-microsoft-com:office:word" xmlns:w="http://schemas.openxmlformats.org/wordprocessingml/2006/main" xmlns:w14="http://schemas.microsoft.com/office/word/2010/wordml" xmlns:wpg="http://schemas.microsoft.com/office/word/2010/wordprocessingGroup" xmlns:wpi="http://schemas.microsoft.com/office/word/2010/wordprocessingInk" xmlns:wne="http://schemas.microsoft.com/office/word/2006/wordml" xmlns:wps="http://schemas.microsoft.com/office/word/2010/wordprocessingShape" mc:Ignorable="w14 wp14">
   <w:p>
     <w:pPr>
       <w:pStyle w:val="Footer"/>
@@ -1410,7 +1513,7 @@
 </file>
 
 <file path=word/footnotes.xml><?xml version="1.0" encoding="utf-8"?>
-<w:footnotes xmlns:ve="http://schemas.openxmlformats.org/markup-compatibility/2006" xmlns:o="urn:schemas-microsoft-com:office:office" xmlns:r="http://schemas.openxmlformats.org/officeDocument/2006/relationships" xmlns:m="http://schemas.openxmlformats.org/officeDocument/2006/math" xmlns:v="urn:schemas-microsoft-com:vml" xmlns:wp="http://schemas.openxmlformats.org/drawingml/2006/wordprocessingDrawing" xmlns:w10="urn:schemas-microsoft-com:office:word" xmlns:w="http://schemas.openxmlformats.org/wordprocessingml/2006/main" xmlns:wne="http://schemas.microsoft.com/office/word/2006/wordml">
+<w:footnotes xmlns:wpc="http://schemas.microsoft.com/office/word/2010/wordprocessingCanvas" xmlns:mc="http://schemas.openxmlformats.org/markup-compatibility/2006" xmlns:o="urn:schemas-microsoft-com:office:office" xmlns:r="http://schemas.openxmlformats.org/officeDocument/2006/relationships" xmlns:m="http://schemas.openxmlformats.org/officeDocument/2006/math" xmlns:v="urn:schemas-microsoft-com:vml" xmlns:wp14="http://schemas.microsoft.com/office/word/2010/wordprocessingDrawing" xmlns:wp="http://schemas.openxmlformats.org/drawingml/2006/wordprocessingDrawing" xmlns:w10="urn:schemas-microsoft-com:office:word" xmlns:w="http://schemas.openxmlformats.org/wordprocessingml/2006/main" xmlns:w14="http://schemas.microsoft.com/office/word/2010/wordml" xmlns:wpg="http://schemas.microsoft.com/office/word/2010/wordprocessingGroup" xmlns:wpi="http://schemas.microsoft.com/office/word/2010/wordprocessingInk" xmlns:wne="http://schemas.microsoft.com/office/word/2006/wordml" xmlns:wps="http://schemas.microsoft.com/office/word/2010/wordprocessingShape" mc:Ignorable="w14 wp14">
   <w:footnote w:type="separator" w:id="-1">
     <w:p>
       <w:pPr>
@@ -1435,7 +1538,7 @@
 </file>
 
 <file path=word/header1.xml><?xml version="1.0" encoding="utf-8"?>
-<w:hdr xmlns:ve="http://schemas.openxmlformats.org/markup-compatibility/2006" xmlns:o="urn:schemas-microsoft-com:office:office" xmlns:r="http://schemas.openxmlformats.org/officeDocument/2006/relationships" xmlns:m="http://schemas.openxmlformats.org/officeDocument/2006/math" xmlns:v="urn:schemas-microsoft-com:vml" xmlns:wp="http://schemas.openxmlformats.org/drawingml/2006/wordprocessingDrawing" xmlns:w10="urn:schemas-microsoft-com:office:word" xmlns:w="http://schemas.openxmlformats.org/wordprocessingml/2006/main" xmlns:wne="http://schemas.microsoft.com/office/word/2006/wordml">
+<w:hdr xmlns:wpc="http://schemas.microsoft.com/office/word/2010/wordprocessingCanvas" xmlns:mc="http://schemas.openxmlformats.org/markup-compatibility/2006" xmlns:o="urn:schemas-microsoft-com:office:office" xmlns:r="http://schemas.openxmlformats.org/officeDocument/2006/relationships" xmlns:m="http://schemas.openxmlformats.org/officeDocument/2006/math" xmlns:v="urn:schemas-microsoft-com:vml" xmlns:wp14="http://schemas.microsoft.com/office/word/2010/wordprocessingDrawing" xmlns:wp="http://schemas.openxmlformats.org/drawingml/2006/wordprocessingDrawing" xmlns:w10="urn:schemas-microsoft-com:office:word" xmlns:w="http://schemas.openxmlformats.org/wordprocessingml/2006/main" xmlns:w14="http://schemas.microsoft.com/office/word/2010/wordml" xmlns:wpg="http://schemas.microsoft.com/office/word/2010/wordprocessingGroup" xmlns:wpi="http://schemas.microsoft.com/office/word/2010/wordprocessingInk" xmlns:wne="http://schemas.microsoft.com/office/word/2006/wordml" xmlns:wps="http://schemas.microsoft.com/office/word/2010/wordprocessingShape" mc:Ignorable="w14 wp14">
   <w:p>
     <w:pPr>
       <w:pStyle w:val="Header"/>
@@ -1445,12 +1548,12 @@
 </file>
 
 <file path=word/header2.xml><?xml version="1.0" encoding="utf-8"?>
-<w:hdr xmlns:ve="http://schemas.openxmlformats.org/markup-compatibility/2006" xmlns:o="urn:schemas-microsoft-com:office:office" xmlns:r="http://schemas.openxmlformats.org/officeDocument/2006/relationships" xmlns:m="http://schemas.openxmlformats.org/officeDocument/2006/math" xmlns:v="urn:schemas-microsoft-com:vml" xmlns:wp="http://schemas.openxmlformats.org/drawingml/2006/wordprocessingDrawing" xmlns:w10="urn:schemas-microsoft-com:office:word" xmlns:w="http://schemas.openxmlformats.org/wordprocessingml/2006/main" xmlns:wne="http://schemas.microsoft.com/office/word/2006/wordml">
+<w:hdr xmlns:wpc="http://schemas.microsoft.com/office/word/2010/wordprocessingCanvas" xmlns:mc="http://schemas.openxmlformats.org/markup-compatibility/2006" xmlns:o="urn:schemas-microsoft-com:office:office" xmlns:r="http://schemas.openxmlformats.org/officeDocument/2006/relationships" xmlns:m="http://schemas.openxmlformats.org/officeDocument/2006/math" xmlns:v="urn:schemas-microsoft-com:vml" xmlns:wp14="http://schemas.microsoft.com/office/word/2010/wordprocessingDrawing" xmlns:wp="http://schemas.openxmlformats.org/drawingml/2006/wordprocessingDrawing" xmlns:w10="urn:schemas-microsoft-com:office:word" xmlns:w="http://schemas.openxmlformats.org/wordprocessingml/2006/main" xmlns:w14="http://schemas.microsoft.com/office/word/2010/wordml" xmlns:wpg="http://schemas.microsoft.com/office/word/2010/wordprocessingGroup" xmlns:wpi="http://schemas.microsoft.com/office/word/2010/wordprocessingInk" xmlns:wne="http://schemas.microsoft.com/office/word/2006/wordml" xmlns:wps="http://schemas.microsoft.com/office/word/2010/wordprocessingShape" mc:Ignorable="w14 wp14">
   <w:tbl>
     <w:tblPr>
       <w:tblStyle w:val="TableGrid"/>
       <w:tblW w:w="9576" w:type="dxa"/>
-      <w:tblLook w:val="04A0"/>
+      <w:tblLook w:val="04A0" w:firstRow="1" w:lastRow="0" w:firstColumn="1" w:lastColumn="0" w:noHBand="0" w:noVBand="1"/>
     </w:tblPr>
     <w:tblGrid>
       <w:gridCol w:w="1951"/>
@@ -1472,6 +1575,7 @@
           <w:id w:val="38435585"/>
           <w:picture/>
         </w:sdtPr>
+        <w:sdtEndPr/>
         <w:sdtContent>
           <w:tc>
             <w:tcPr>
@@ -1551,6 +1655,7 @@
             </w:placeholder>
             <w:text/>
           </w:sdtPr>
+          <w:sdtEndPr/>
           <w:sdtContent>
             <w:p>
               <w:pPr>
@@ -1580,6 +1685,7 @@
             </w:placeholder>
             <w:text/>
           </w:sdtPr>
+          <w:sdtEndPr/>
           <w:sdtContent>
             <w:p>
               <w:pPr>
@@ -1608,6 +1714,7 @@
               </w:placeholder>
               <w:text/>
             </w:sdtPr>
+            <w:sdtEndPr/>
             <w:sdtContent>
               <w:r>
                 <w:t>[</w:t>
@@ -1638,6 +1745,7 @@
               </w:placeholder>
               <w:text/>
             </w:sdtPr>
+            <w:sdtEndPr/>
             <w:sdtContent>
               <w:r>
                 <w:t>[Customer Phone]</w:t>
@@ -1724,6 +1832,7 @@
             <w:id w:val="38435586"/>
             <w:text/>
           </w:sdtPr>
+          <w:sdtEndPr/>
           <w:sdtContent>
             <w:p>
               <w:r>
@@ -1755,10 +1864,19 @@
             <w:id w:val="38435587"/>
             <w:text/>
           </w:sdtPr>
+          <w:sdtEndPr/>
           <w:sdtContent>
             <w:p>
               <w:r>
-                <w:t>[Rpt No]</w:t>
+                <w:t>[</w:t>
+              </w:r>
+              <w:proofErr w:type="spellStart"/>
+              <w:r>
+                <w:t>Rpt</w:t>
+              </w:r>
+              <w:proofErr w:type="spellEnd"/>
+              <w:r>
+                <w:t xml:space="preserve"> No]</w:t>
               </w:r>
             </w:p>
           </w:sdtContent>
@@ -1776,30 +1894,57 @@
               <w:docPartUnique/>
             </w:docPartObj>
           </w:sdtPr>
+          <w:sdtEndPr/>
           <w:sdtContent>
             <w:p>
               <w:r>
                 <w:t xml:space="preserve">Page </w:t>
               </w:r>
-              <w:fldSimple w:instr=" PAGE ">
-                <w:r>
-                  <w:rPr>
-                    <w:noProof/>
-                  </w:rPr>
-                  <w:t>1</w:t>
-                </w:r>
-              </w:fldSimple>
+              <w:r>
+                <w:fldChar w:fldCharType="begin"/>
+              </w:r>
+              <w:r>
+                <w:instrText xml:space="preserve"> PAGE </w:instrText>
+              </w:r>
+              <w:r>
+                <w:fldChar w:fldCharType="separate"/>
+              </w:r>
+              <w:r>
+                <w:rPr>
+                  <w:noProof/>
+                </w:rPr>
+                <w:t>1</w:t>
+              </w:r>
+              <w:r>
+                <w:rPr>
+                  <w:noProof/>
+                </w:rPr>
+                <w:fldChar w:fldCharType="end"/>
+              </w:r>
               <w:r>
                 <w:t xml:space="preserve"> of </w:t>
               </w:r>
-              <w:fldSimple w:instr=" NUMPAGES  ">
-                <w:r>
-                  <w:rPr>
-                    <w:noProof/>
-                  </w:rPr>
-                  <w:t>1</w:t>
-                </w:r>
-              </w:fldSimple>
+              <w:r>
+                <w:fldChar w:fldCharType="begin"/>
+              </w:r>
+              <w:r>
+                <w:instrText xml:space="preserve"> NUMPAGES  </w:instrText>
+              </w:r>
+              <w:r>
+                <w:fldChar w:fldCharType="separate"/>
+              </w:r>
+              <w:r>
+                <w:rPr>
+                  <w:noProof/>
+                </w:rPr>
+                <w:t>1</w:t>
+              </w:r>
+              <w:r>
+                <w:rPr>
+                  <w:noProof/>
+                </w:rPr>
+                <w:fldChar w:fldCharType="end"/>
+              </w:r>
             </w:p>
           </w:sdtContent>
         </w:sdt>
@@ -1831,6 +1976,7 @@
             <w:id w:val="38435588"/>
             <w:text/>
           </w:sdtPr>
+          <w:sdtEndPr/>
           <w:sdtContent>
             <w:p>
               <w:r>
@@ -1862,6 +2008,7 @@
             <w:id w:val="38435589"/>
             <w:text/>
           </w:sdtPr>
+          <w:sdtEndPr/>
           <w:sdtContent>
             <w:p>
               <w:r>
@@ -1898,6 +2045,7 @@
             <w:id w:val="38435590"/>
             <w:text/>
           </w:sdtPr>
+          <w:sdtEndPr/>
           <w:sdtContent>
             <w:p>
               <w:r>
@@ -1929,6 +2077,7 @@
             <w:id w:val="38435591"/>
             <w:text/>
           </w:sdtPr>
+          <w:sdtEndPr/>
           <w:sdtContent>
             <w:p>
               <w:r>
@@ -1965,6 +2114,7 @@
             <w:id w:val="38435592"/>
             <w:text/>
           </w:sdtPr>
+          <w:sdtEndPr/>
           <w:sdtContent>
             <w:p>
               <w:r>
@@ -1996,6 +2146,7 @@
             <w:id w:val="38435593"/>
             <w:text/>
           </w:sdtPr>
+          <w:sdtEndPr/>
           <w:sdtContent>
             <w:p>
               <w:r>
@@ -2032,6 +2183,7 @@
             <w:id w:val="38435594"/>
             <w:text/>
           </w:sdtPr>
+          <w:sdtEndPr/>
           <w:sdtContent>
             <w:p>
               <w:r>
@@ -2063,6 +2215,7 @@
             <w:id w:val="38435595"/>
             <w:text/>
           </w:sdtPr>
+          <w:sdtEndPr/>
           <w:sdtContent>
             <w:p>
               <w:r>
@@ -2099,6 +2252,7 @@
             <w:id w:val="38435596"/>
             <w:text/>
           </w:sdtPr>
+          <w:sdtEndPr/>
           <w:sdtContent>
             <w:p>
               <w:r>
@@ -2130,6 +2284,7 @@
             <w:id w:val="38435597"/>
             <w:text/>
           </w:sdtPr>
+          <w:sdtEndPr/>
           <w:sdtContent>
             <w:p>
               <w:r>
@@ -2166,6 +2321,7 @@
             <w:id w:val="38435598"/>
             <w:text/>
           </w:sdtPr>
+          <w:sdtEndPr/>
           <w:sdtContent>
             <w:p>
               <w:r>
@@ -2197,6 +2353,7 @@
             <w:id w:val="38435599"/>
             <w:text/>
           </w:sdtPr>
+          <w:sdtEndPr/>
           <w:sdtContent>
             <w:p>
               <w:r>
@@ -2233,6 +2390,7 @@
             <w:id w:val="38435600"/>
             <w:text/>
           </w:sdtPr>
+          <w:sdtEndPr/>
           <w:sdtContent>
             <w:p>
               <w:r>
@@ -2264,6 +2422,7 @@
             <w:id w:val="38435601"/>
             <w:text/>
           </w:sdtPr>
+          <w:sdtEndPr/>
           <w:sdtContent>
             <w:p>
               <w:r>
@@ -2284,7 +2443,7 @@
 </file>
 
 <file path=word/header3.xml><?xml version="1.0" encoding="utf-8"?>
-<w:hdr xmlns:ve="http://schemas.openxmlformats.org/markup-compatibility/2006" xmlns:o="urn:schemas-microsoft-com:office:office" xmlns:r="http://schemas.openxmlformats.org/officeDocument/2006/relationships" xmlns:m="http://schemas.openxmlformats.org/officeDocument/2006/math" xmlns:v="urn:schemas-microsoft-com:vml" xmlns:wp="http://schemas.openxmlformats.org/drawingml/2006/wordprocessingDrawing" xmlns:w10="urn:schemas-microsoft-com:office:word" xmlns:w="http://schemas.openxmlformats.org/wordprocessingml/2006/main" xmlns:wne="http://schemas.microsoft.com/office/word/2006/wordml">
+<w:hdr xmlns:wpc="http://schemas.microsoft.com/office/word/2010/wordprocessingCanvas" xmlns:mc="http://schemas.openxmlformats.org/markup-compatibility/2006" xmlns:o="urn:schemas-microsoft-com:office:office" xmlns:r="http://schemas.openxmlformats.org/officeDocument/2006/relationships" xmlns:m="http://schemas.openxmlformats.org/officeDocument/2006/math" xmlns:v="urn:schemas-microsoft-com:vml" xmlns:wp14="http://schemas.microsoft.com/office/word/2010/wordprocessingDrawing" xmlns:wp="http://schemas.openxmlformats.org/drawingml/2006/wordprocessingDrawing" xmlns:w10="urn:schemas-microsoft-com:office:word" xmlns:w="http://schemas.openxmlformats.org/wordprocessingml/2006/main" xmlns:w14="http://schemas.microsoft.com/office/word/2010/wordml" xmlns:wpg="http://schemas.microsoft.com/office/word/2010/wordprocessingGroup" xmlns:wpi="http://schemas.microsoft.com/office/word/2010/wordprocessingInk" xmlns:wne="http://schemas.microsoft.com/office/word/2006/wordml" xmlns:wps="http://schemas.microsoft.com/office/word/2010/wordprocessingShape" mc:Ignorable="w14 wp14">
   <w:p>
     <w:pPr>
       <w:pStyle w:val="Header"/>
@@ -2294,7 +2453,7 @@
 </file>
 
 <file path=word/styles.xml><?xml version="1.0" encoding="utf-8"?>
-<w:styles xmlns:r="http://schemas.openxmlformats.org/officeDocument/2006/relationships" xmlns:w="http://schemas.openxmlformats.org/wordprocessingml/2006/main">
+<w:styles xmlns:mc="http://schemas.openxmlformats.org/markup-compatibility/2006" xmlns:r="http://schemas.openxmlformats.org/officeDocument/2006/relationships" xmlns:w="http://schemas.openxmlformats.org/wordprocessingml/2006/main" xmlns:w14="http://schemas.microsoft.com/office/word/2010/wordml" mc:Ignorable="w14">
   <w:docDefaults>
     <w:rPrDefault>
       <w:rPr>
@@ -2512,7 +2671,6 @@
     <w:uiPriority w:val="99"/>
     <w:semiHidden/>
     <w:unhideWhenUsed/>
-    <w:qFormat/>
     <w:tblPr>
       <w:tblInd w:w="0" w:type="dxa"/>
       <w:tblCellMar>
@@ -3019,7 +3177,7 @@
 </file>
 
 <file path=word/glossary/document.xml><?xml version="1.0" encoding="utf-8"?>
-<w:glossaryDocument xmlns:ve="http://schemas.openxmlformats.org/markup-compatibility/2006" xmlns:o="urn:schemas-microsoft-com:office:office" xmlns:r="http://schemas.openxmlformats.org/officeDocument/2006/relationships" xmlns:m="http://schemas.openxmlformats.org/officeDocument/2006/math" xmlns:v="urn:schemas-microsoft-com:vml" xmlns:wp="http://schemas.openxmlformats.org/drawingml/2006/wordprocessingDrawing" xmlns:w10="urn:schemas-microsoft-com:office:word" xmlns:w="http://schemas.openxmlformats.org/wordprocessingml/2006/main" xmlns:wne="http://schemas.microsoft.com/office/word/2006/wordml">
+<w:glossaryDocument xmlns:wpc="http://schemas.microsoft.com/office/word/2010/wordprocessingCanvas" xmlns:mc="http://schemas.openxmlformats.org/markup-compatibility/2006" xmlns:o="urn:schemas-microsoft-com:office:office" xmlns:r="http://schemas.openxmlformats.org/officeDocument/2006/relationships" xmlns:m="http://schemas.openxmlformats.org/officeDocument/2006/math" xmlns:v="urn:schemas-microsoft-com:vml" xmlns:wp14="http://schemas.microsoft.com/office/word/2010/wordprocessingDrawing" xmlns:wp="http://schemas.openxmlformats.org/drawingml/2006/wordprocessingDrawing" xmlns:w10="urn:schemas-microsoft-com:office:word" xmlns:w="http://schemas.openxmlformats.org/wordprocessingml/2006/main" xmlns:w14="http://schemas.microsoft.com/office/word/2010/wordml" xmlns:wpg="http://schemas.microsoft.com/office/word/2010/wordprocessingGroup" xmlns:wpi="http://schemas.microsoft.com/office/word/2010/wordprocessingInk" xmlns:wne="http://schemas.microsoft.com/office/word/2006/wordml" xmlns:wps="http://schemas.microsoft.com/office/word/2010/wordprocessingShape" mc:Ignorable="w14 wp14">
   <w:docParts>
     <w:docPart>
       <w:docPartPr>
@@ -3049,7 +3207,7 @@
     </w:docPart>
     <w:docPart>
       <w:docPartPr>
-        <w:name w:val="639A7F22877B431F848CA8C87BA739D2"/>
+        <w:name w:val="17CD8B6DD4804B398004EFABA463A27E"/>
         <w:category>
           <w:name w:val="General"/>
           <w:gallery w:val="placeholder"/>
@@ -3060,12 +3218,12 @@
         <w:behaviors>
           <w:behavior w:val="content"/>
         </w:behaviors>
-        <w:guid w:val="{0F49A662-E205-41C9-82F3-1F52CE1504AF}"/>
+        <w:guid w:val="{D4DF620F-BB1D-4B7D-924B-323A9E1855CA}"/>
       </w:docPartPr>
       <w:docPartBody>
         <w:p>
           <w:pPr>
-            <w:pStyle w:val="639A7F22877B431F848CA8C87BA739D2"/>
+            <w:pStyle w:val="17CD8B6DD4804B398004EFABA463A27E"/>
           </w:pPr>
           <w:r>
             <w:rPr>
@@ -3078,7 +3236,7 @@
     </w:docPart>
     <w:docPart>
       <w:docPartPr>
-        <w:name w:val="DAD1607295CD4D7F9D0C3EF88889BD42"/>
+        <w:name w:val="5BB0406F5542474697DF4A08447986DB"/>
         <w:category>
           <w:name w:val="General"/>
           <w:gallery w:val="placeholder"/>
@@ -3089,12 +3247,12 @@
         <w:behaviors>
           <w:behavior w:val="content"/>
         </w:behaviors>
-        <w:guid w:val="{CBB48A40-68B7-43BD-86D2-3CE5CEDB926B}"/>
+        <w:guid w:val="{91722A03-021C-4962-BBDE-1CFBA5DCA435}"/>
       </w:docPartPr>
       <w:docPartBody>
         <w:p>
           <w:pPr>
-            <w:pStyle w:val="DAD1607295CD4D7F9D0C3EF88889BD42"/>
+            <w:pStyle w:val="5BB0406F5542474697DF4A08447986DB"/>
           </w:pPr>
           <w:r>
             <w:rPr>
@@ -3107,7 +3265,7 @@
     </w:docPart>
     <w:docPart>
       <w:docPartPr>
-        <w:name w:val="4E8BB34A57C746E283F69993F614E1C7"/>
+        <w:name w:val="17385885D1814647BEB1105B9A04BDFF"/>
         <w:category>
           <w:name w:val="General"/>
           <w:gallery w:val="placeholder"/>
@@ -3118,12 +3276,12 @@
         <w:behaviors>
           <w:behavior w:val="content"/>
         </w:behaviors>
-        <w:guid w:val="{39DD7EFF-77A6-4B9F-8FD5-3DB035DF35CF}"/>
+        <w:guid w:val="{9C12B3B9-995A-4DF5-BA52-B25DA668EEC6}"/>
       </w:docPartPr>
       <w:docPartBody>
         <w:p>
           <w:pPr>
-            <w:pStyle w:val="4E8BB34A57C746E283F69993F614E1C7"/>
+            <w:pStyle w:val="17385885D1814647BEB1105B9A04BDFF"/>
           </w:pPr>
           <w:r>
             <w:rPr>
@@ -3136,7 +3294,7 @@
     </w:docPart>
     <w:docPart>
       <w:docPartPr>
-        <w:name w:val="450CC2DB74C94EED8B48EDAF3D5B7244"/>
+        <w:name w:val="CB0E22C842B645C39F5B8176A4E59317"/>
         <w:category>
           <w:name w:val="General"/>
           <w:gallery w:val="placeholder"/>
@@ -3147,12 +3305,12 @@
         <w:behaviors>
           <w:behavior w:val="content"/>
         </w:behaviors>
-        <w:guid w:val="{EAB17455-4BFF-42AD-AFBD-D8F22999B991}"/>
+        <w:guid w:val="{B8392813-96EA-4F00-A53D-7C1F250BB410}"/>
       </w:docPartPr>
       <w:docPartBody>
         <w:p>
           <w:pPr>
-            <w:pStyle w:val="450CC2DB74C94EED8B48EDAF3D5B7244"/>
+            <w:pStyle w:val="CB0E22C842B645C39F5B8176A4E59317"/>
           </w:pPr>
           <w:r>
             <w:rPr>
@@ -3165,7 +3323,7 @@
     </w:docPart>
     <w:docPart>
       <w:docPartPr>
-        <w:name w:val="40A4A740C1F341889B84E1687C724AE8"/>
+        <w:name w:val="33D4E54E88B942D6A1911A901145F60E"/>
         <w:category>
           <w:name w:val="General"/>
           <w:gallery w:val="placeholder"/>
@@ -3176,12 +3334,12 @@
         <w:behaviors>
           <w:behavior w:val="content"/>
         </w:behaviors>
-        <w:guid w:val="{1A3945BD-77EA-49A5-B474-1F277DE3DC4B}"/>
+        <w:guid w:val="{ECCD0175-765F-4A48-BF34-A68B3AD6CCFD}"/>
       </w:docPartPr>
       <w:docPartBody>
         <w:p>
           <w:pPr>
-            <w:pStyle w:val="40A4A740C1F341889B84E1687C724AE8"/>
+            <w:pStyle w:val="33D4E54E88B942D6A1911A901145F60E"/>
           </w:pPr>
           <w:r>
             <w:rPr>
@@ -3194,7 +3352,7 @@
     </w:docPart>
     <w:docPart>
       <w:docPartPr>
-        <w:name w:val="B760D926BDE04F69B37EE1EBD4725EA3"/>
+        <w:name w:val="51C8E69702D547C2BB62D5761C58C26A"/>
         <w:category>
           <w:name w:val="General"/>
           <w:gallery w:val="placeholder"/>
@@ -3205,12 +3363,12 @@
         <w:behaviors>
           <w:behavior w:val="content"/>
         </w:behaviors>
-        <w:guid w:val="{B1675283-744C-408A-B0EA-84D4E73DD353}"/>
+        <w:guid w:val="{DC1CC56A-EC1F-40C1-AD9D-EA195C871C94}"/>
       </w:docPartPr>
       <w:docPartBody>
         <w:p>
           <w:pPr>
-            <w:pStyle w:val="B760D926BDE04F69B37EE1EBD4725EA3"/>
+            <w:pStyle w:val="51C8E69702D547C2BB62D5761C58C26A"/>
           </w:pPr>
           <w:r>
             <w:rPr>
@@ -3223,7 +3381,7 @@
     </w:docPart>
     <w:docPart>
       <w:docPartPr>
-        <w:name w:val="3F5B96652CC94002898A7B14F4669FC4"/>
+        <w:name w:val="8737713C3D4D467F99424A4B01BDC387"/>
         <w:category>
           <w:name w:val="General"/>
           <w:gallery w:val="placeholder"/>
@@ -3234,12 +3392,12 @@
         <w:behaviors>
           <w:behavior w:val="content"/>
         </w:behaviors>
-        <w:guid w:val="{F1E88ACA-0E18-4F27-A297-F9151B2146E1}"/>
+        <w:guid w:val="{3B228B82-7704-410C-8D6D-6DCB96ACF42C}"/>
       </w:docPartPr>
       <w:docPartBody>
         <w:p>
           <w:pPr>
-            <w:pStyle w:val="3F5B96652CC94002898A7B14F4669FC4"/>
+            <w:pStyle w:val="8737713C3D4D467F99424A4B01BDC387"/>
           </w:pPr>
           <w:r>
             <w:rPr>
@@ -3252,7 +3410,7 @@
     </w:docPart>
     <w:docPart>
       <w:docPartPr>
-        <w:name w:val="76D78B607E5C4133A6E7D110F673B8DD"/>
+        <w:name w:val="C483DF2F02144471844C3429B0731C01"/>
         <w:category>
           <w:name w:val="General"/>
           <w:gallery w:val="placeholder"/>
@@ -3263,12 +3421,99 @@
         <w:behaviors>
           <w:behavior w:val="content"/>
         </w:behaviors>
-        <w:guid w:val="{DA9DCE4B-FD60-44EE-8109-99EDDD7743EE}"/>
+        <w:guid w:val="{3AAAE877-734D-46F4-A2D3-DD1A01E7CBB6}"/>
       </w:docPartPr>
       <w:docPartBody>
         <w:p>
           <w:pPr>
-            <w:pStyle w:val="76D78B607E5C4133A6E7D110F673B8DD"/>
+            <w:pStyle w:val="C483DF2F02144471844C3429B0731C01"/>
+          </w:pPr>
+          <w:r>
+            <w:rPr>
+              <w:rStyle w:val="PlaceholderText"/>
+            </w:rPr>
+            <w:t>Click here to enter text.</w:t>
+          </w:r>
+        </w:p>
+      </w:docPartBody>
+    </w:docPart>
+    <w:docPart>
+      <w:docPartPr>
+        <w:name w:val="A265FB899ED84E9489ECDA6EDB2099C4"/>
+        <w:category>
+          <w:name w:val="General"/>
+          <w:gallery w:val="placeholder"/>
+        </w:category>
+        <w:types>
+          <w:type w:val="bbPlcHdr"/>
+        </w:types>
+        <w:behaviors>
+          <w:behavior w:val="content"/>
+        </w:behaviors>
+        <w:guid w:val="{6545855D-1E7F-46E2-A3AB-659F019B3E5E}"/>
+      </w:docPartPr>
+      <w:docPartBody>
+        <w:p>
+          <w:pPr>
+            <w:pStyle w:val="A265FB899ED84E9489ECDA6EDB2099C4"/>
+          </w:pPr>
+          <w:r>
+            <w:rPr>
+              <w:rStyle w:val="PlaceholderText"/>
+            </w:rPr>
+            <w:t>Click here to enter text.</w:t>
+          </w:r>
+        </w:p>
+      </w:docPartBody>
+    </w:docPart>
+    <w:docPart>
+      <w:docPartPr>
+        <w:name w:val="3776E2C0DBB642339FC2D434BC8818CD"/>
+        <w:category>
+          <w:name w:val="General"/>
+          <w:gallery w:val="placeholder"/>
+        </w:category>
+        <w:types>
+          <w:type w:val="bbPlcHdr"/>
+        </w:types>
+        <w:behaviors>
+          <w:behavior w:val="content"/>
+        </w:behaviors>
+        <w:guid w:val="{AE2C13F9-CB04-4E84-9C94-D20DFC650EBB}"/>
+      </w:docPartPr>
+      <w:docPartBody>
+        <w:p>
+          <w:pPr>
+            <w:pStyle w:val="3776E2C0DBB642339FC2D434BC8818CD"/>
+          </w:pPr>
+          <w:r>
+            <w:rPr>
+              <w:rStyle w:val="PlaceholderText"/>
+            </w:rPr>
+            <w:t>Click here to enter text.</w:t>
+          </w:r>
+        </w:p>
+      </w:docPartBody>
+    </w:docPart>
+    <w:docPart>
+      <w:docPartPr>
+        <w:name w:val="8ABE7603340C470FA75DD6DF12F3C0C1"/>
+        <w:category>
+          <w:name w:val="General"/>
+          <w:gallery w:val="placeholder"/>
+        </w:category>
+        <w:types>
+          <w:type w:val="bbPlcHdr"/>
+        </w:types>
+        <w:behaviors>
+          <w:behavior w:val="content"/>
+        </w:behaviors>
+        <w:guid w:val="{1F99E09D-5480-41F8-8FB0-6D82846FB7BC}"/>
+      </w:docPartPr>
+      <w:docPartBody>
+        <w:p>
+          <w:pPr>
+            <w:pStyle w:val="8ABE7603340C470FA75DD6DF12F3C0C1"/>
           </w:pPr>
           <w:r>
             <w:rPr>
@@ -3284,7 +3529,7 @@
 </file>
 
 <file path=word/glossary/fontTable.xml><?xml version="1.0" encoding="utf-8"?>
-<w:fonts xmlns:r="http://schemas.openxmlformats.org/officeDocument/2006/relationships" xmlns:w="http://schemas.openxmlformats.org/wordprocessingml/2006/main">
+<w:fonts xmlns:mc="http://schemas.openxmlformats.org/markup-compatibility/2006" xmlns:r="http://schemas.openxmlformats.org/officeDocument/2006/relationships" xmlns:w="http://schemas.openxmlformats.org/wordprocessingml/2006/main" xmlns:w14="http://schemas.microsoft.com/office/word/2010/wordml" mc:Ignorable="w14">
   <w:font w:name="Calibri">
     <w:panose1 w:val="020F0502020204030204"/>
     <w:charset w:val="00"/>
@@ -3310,20 +3555,20 @@
     <w:panose1 w:val="020B0604030504040204"/>
     <w:charset w:val="00"/>
     <w:family w:val="swiss"/>
-    <w:notTrueType/>
     <w:pitch w:val="variable"/>
-    <w:sig w:usb0="00000003" w:usb1="00000000" w:usb2="00000000" w:usb3="00000000" w:csb0="00000001" w:csb1="00000000"/>
+    <w:sig w:usb0="E1002EFF" w:usb1="C000605B" w:usb2="00000029" w:usb3="00000000" w:csb0="000101FF" w:csb1="00000000"/>
   </w:font>
 </w:fonts>
 </file>
 
 <file path=word/glossary/settings.xml><?xml version="1.0" encoding="utf-8"?>
-<w:settings xmlns:o="urn:schemas-microsoft-com:office:office" xmlns:r="http://schemas.openxmlformats.org/officeDocument/2006/relationships" xmlns:m="http://schemas.openxmlformats.org/officeDocument/2006/math" xmlns:v="urn:schemas-microsoft-com:vml" xmlns:w10="urn:schemas-microsoft-com:office:word" xmlns:w="http://schemas.openxmlformats.org/wordprocessingml/2006/main" xmlns:sl="http://schemas.openxmlformats.org/schemaLibrary/2006/main">
+<w:settings xmlns:mc="http://schemas.openxmlformats.org/markup-compatibility/2006" xmlns:o="urn:schemas-microsoft-com:office:office" xmlns:r="http://schemas.openxmlformats.org/officeDocument/2006/relationships" xmlns:m="http://schemas.openxmlformats.org/officeDocument/2006/math" xmlns:v="urn:schemas-microsoft-com:vml" xmlns:w10="urn:schemas-microsoft-com:office:word" xmlns:w="http://schemas.openxmlformats.org/wordprocessingml/2006/main" xmlns:w14="http://schemas.microsoft.com/office/word/2010/wordml" xmlns:sl="http://schemas.openxmlformats.org/schemaLibrary/2006/main" mc:Ignorable="w14">
   <w:view w:val="normal"/>
   <w:defaultTabStop w:val="720"/>
   <w:characterSpacingControl w:val="doNotCompress"/>
   <w:compat>
     <w:useFELayout/>
+    <w:compatSetting w:name="compatibilityMode" w:uri="http://schemas.microsoft.com/office/word" w:val="12"/>
   </w:compat>
   <w:rsids>
     <w:rsidRoot w:val="00E32848"/>
@@ -3338,8 +3583,10 @@
     <w:rsid w:val="004032EC"/>
     <w:rsid w:val="004359C1"/>
     <w:rsid w:val="00480769"/>
+    <w:rsid w:val="00533776"/>
     <w:rsid w:val="005934FA"/>
     <w:rsid w:val="00610516"/>
+    <w:rsid w:val="00684873"/>
     <w:rsid w:val="006B406E"/>
     <w:rsid w:val="00736D7A"/>
     <w:rsid w:val="0076616D"/>
@@ -3363,7 +3610,7 @@
     <m:mathFont m:val="Cambria Math"/>
     <m:brkBin m:val="before"/>
     <m:brkBinSub m:val="--"/>
-    <m:smallFrac m:val="off"/>
+    <m:smallFrac m:val="0"/>
     <m:dispDef/>
     <m:lMargin m:val="0"/>
     <m:rMargin m:val="0"/>
@@ -3380,7 +3627,7 @@
 </file>
 
 <file path=word/glossary/styles.xml><?xml version="1.0" encoding="utf-8"?>
-<w:styles xmlns:r="http://schemas.openxmlformats.org/officeDocument/2006/relationships" xmlns:w="http://schemas.openxmlformats.org/wordprocessingml/2006/main">
+<w:styles xmlns:mc="http://schemas.openxmlformats.org/markup-compatibility/2006" xmlns:r="http://schemas.openxmlformats.org/officeDocument/2006/relationships" xmlns:w="http://schemas.openxmlformats.org/wordprocessingml/2006/main" xmlns:w14="http://schemas.microsoft.com/office/word/2010/wordml" mc:Ignorable="w14">
   <w:docDefaults>
     <w:rPrDefault>
       <w:rPr>
@@ -3551,7 +3798,6 @@
     <w:uiPriority w:val="99"/>
     <w:semiHidden/>
     <w:unhideWhenUsed/>
-    <w:qFormat/>
     <w:tblPr>
       <w:tblInd w:w="0" w:type="dxa"/>
       <w:tblCellMar>
@@ -3573,7 +3819,7 @@
     <w:basedOn w:val="DefaultParagraphFont"/>
     <w:uiPriority w:val="99"/>
     <w:semiHidden/>
-    <w:rsid w:val="00AA0EA5"/>
+    <w:rsid w:val="00533776"/>
     <w:rPr>
       <w:color w:val="808080"/>
     </w:rPr>
@@ -4285,12 +4531,356 @@
     <w:rPr>
       <w:lang w:val="en-IN" w:eastAsia="en-IN"/>
     </w:rPr>
+  </w:style>
+  <w:style w:type="paragraph" w:customStyle="1" w:styleId="0AD654327C32413699C171E20C3BB453">
+    <w:name w:val="0AD654327C32413699C171E20C3BB453"/>
+    <w:rsid w:val="00533776"/>
+    <w:rPr>
+      <w:lang w:val="en-IN" w:eastAsia="en-IN"/>
+    </w:rPr>
+  </w:style>
+  <w:style w:type="paragraph" w:customStyle="1" w:styleId="140CB0610EB74991B777C5C376626FCD">
+    <w:name w:val="140CB0610EB74991B777C5C376626FCD"/>
+    <w:rsid w:val="00533776"/>
+    <w:rPr>
+      <w:lang w:val="en-IN" w:eastAsia="en-IN"/>
+    </w:rPr>
+  </w:style>
+  <w:style w:type="paragraph" w:customStyle="1" w:styleId="62C5473B1D6F498EB86831986C5F3E92">
+    <w:name w:val="62C5473B1D6F498EB86831986C5F3E92"/>
+    <w:rsid w:val="00533776"/>
+    <w:rPr>
+      <w:lang w:val="en-IN" w:eastAsia="en-IN"/>
+    </w:rPr>
+  </w:style>
+  <w:style w:type="paragraph" w:customStyle="1" w:styleId="D25F91D73D2C47DDA535B14B6C8E29D9">
+    <w:name w:val="D25F91D73D2C47DDA535B14B6C8E29D9"/>
+    <w:rsid w:val="00533776"/>
+    <w:rPr>
+      <w:lang w:val="en-IN" w:eastAsia="en-IN"/>
+    </w:rPr>
+  </w:style>
+  <w:style w:type="paragraph" w:customStyle="1" w:styleId="525CF141D92E4A4E8AB202DC4FFC0B01">
+    <w:name w:val="525CF141D92E4A4E8AB202DC4FFC0B01"/>
+    <w:rsid w:val="00533776"/>
+    <w:rPr>
+      <w:lang w:val="en-IN" w:eastAsia="en-IN"/>
+    </w:rPr>
+  </w:style>
+  <w:style w:type="paragraph" w:customStyle="1" w:styleId="9724FACD117042CDBB84420D05E16812">
+    <w:name w:val="9724FACD117042CDBB84420D05E16812"/>
+    <w:rsid w:val="00533776"/>
+    <w:rPr>
+      <w:lang w:val="en-IN" w:eastAsia="en-IN"/>
+    </w:rPr>
+  </w:style>
+  <w:style w:type="paragraph" w:customStyle="1" w:styleId="87457D744F06496C9D2B073C84FEA5E0">
+    <w:name w:val="87457D744F06496C9D2B073C84FEA5E0"/>
+    <w:rsid w:val="00533776"/>
+    <w:rPr>
+      <w:lang w:val="en-IN" w:eastAsia="en-IN"/>
+    </w:rPr>
+  </w:style>
+  <w:style w:type="paragraph" w:customStyle="1" w:styleId="30047B70247E4F6494593CF7F823FDEA">
+    <w:name w:val="30047B70247E4F6494593CF7F823FDEA"/>
+    <w:rsid w:val="00533776"/>
+    <w:rPr>
+      <w:lang w:val="en-IN" w:eastAsia="en-IN"/>
+    </w:rPr>
+  </w:style>
+  <w:style w:type="paragraph" w:customStyle="1" w:styleId="504E820A1E634F6FB840392F6C39FA86">
+    <w:name w:val="504E820A1E634F6FB840392F6C39FA86"/>
+    <w:rsid w:val="00533776"/>
+    <w:rPr>
+      <w:lang w:val="en-IN" w:eastAsia="en-IN"/>
+    </w:rPr>
+  </w:style>
+  <w:style w:type="paragraph" w:customStyle="1" w:styleId="99EA31CD87F3432BAB0A7B63DF72316F">
+    <w:name w:val="99EA31CD87F3432BAB0A7B63DF72316F"/>
+    <w:rsid w:val="00533776"/>
+    <w:rPr>
+      <w:lang w:val="en-IN" w:eastAsia="en-IN"/>
+    </w:rPr>
+  </w:style>
+  <w:style w:type="paragraph" w:customStyle="1" w:styleId="17CD8B6DD4804B398004EFABA463A27E">
+    <w:name w:val="17CD8B6DD4804B398004EFABA463A27E"/>
+    <w:rsid w:val="00533776"/>
+    <w:rPr>
+      <w:lang w:val="en-IN" w:eastAsia="en-IN"/>
+    </w:rPr>
+  </w:style>
+  <w:style w:type="paragraph" w:customStyle="1" w:styleId="5BB0406F5542474697DF4A08447986DB">
+    <w:name w:val="5BB0406F5542474697DF4A08447986DB"/>
+    <w:rsid w:val="00533776"/>
+    <w:rPr>
+      <w:lang w:val="en-IN" w:eastAsia="en-IN"/>
+    </w:rPr>
+  </w:style>
+  <w:style w:type="paragraph" w:customStyle="1" w:styleId="17385885D1814647BEB1105B9A04BDFF">
+    <w:name w:val="17385885D1814647BEB1105B9A04BDFF"/>
+    <w:rsid w:val="00533776"/>
+    <w:rPr>
+      <w:lang w:val="en-IN" w:eastAsia="en-IN"/>
+    </w:rPr>
+  </w:style>
+  <w:style w:type="paragraph" w:customStyle="1" w:styleId="CB0E22C842B645C39F5B8176A4E59317">
+    <w:name w:val="CB0E22C842B645C39F5B8176A4E59317"/>
+    <w:rsid w:val="00533776"/>
+    <w:rPr>
+      <w:lang w:val="en-IN" w:eastAsia="en-IN"/>
+    </w:rPr>
+  </w:style>
+  <w:style w:type="paragraph" w:customStyle="1" w:styleId="33D4E54E88B942D6A1911A901145F60E">
+    <w:name w:val="33D4E54E88B942D6A1911A901145F60E"/>
+    <w:rsid w:val="00533776"/>
+    <w:rPr>
+      <w:lang w:val="en-IN" w:eastAsia="en-IN"/>
+    </w:rPr>
+  </w:style>
+  <w:style w:type="paragraph" w:customStyle="1" w:styleId="51C8E69702D547C2BB62D5761C58C26A">
+    <w:name w:val="51C8E69702D547C2BB62D5761C58C26A"/>
+    <w:rsid w:val="00533776"/>
+    <w:rPr>
+      <w:lang w:val="en-IN" w:eastAsia="en-IN"/>
+    </w:rPr>
+  </w:style>
+  <w:style w:type="paragraph" w:customStyle="1" w:styleId="8737713C3D4D467F99424A4B01BDC387">
+    <w:name w:val="8737713C3D4D467F99424A4B01BDC387"/>
+    <w:rsid w:val="00533776"/>
+    <w:rPr>
+      <w:lang w:val="en-IN" w:eastAsia="en-IN"/>
+    </w:rPr>
+  </w:style>
+  <w:style w:type="paragraph" w:customStyle="1" w:styleId="C483DF2F02144471844C3429B0731C01">
+    <w:name w:val="C483DF2F02144471844C3429B0731C01"/>
+    <w:rsid w:val="00533776"/>
+    <w:rPr>
+      <w:lang w:val="en-IN" w:eastAsia="en-IN"/>
+    </w:rPr>
+  </w:style>
+  <w:style w:type="paragraph" w:customStyle="1" w:styleId="A265FB899ED84E9489ECDA6EDB2099C4">
+    <w:name w:val="A265FB899ED84E9489ECDA6EDB2099C4"/>
+    <w:rsid w:val="00533776"/>
+    <w:rPr>
+      <w:lang w:val="en-IN" w:eastAsia="en-IN"/>
+    </w:rPr>
+  </w:style>
+  <w:style w:type="paragraph" w:customStyle="1" w:styleId="3776E2C0DBB642339FC2D434BC8818CD">
+    <w:name w:val="3776E2C0DBB642339FC2D434BC8818CD"/>
+    <w:rsid w:val="00533776"/>
+    <w:rPr>
+      <w:lang w:val="en-IN" w:eastAsia="en-IN"/>
+    </w:rPr>
+  </w:style>
+  <w:style w:type="paragraph" w:customStyle="1" w:styleId="60CE023742794156BE09929336421647">
+    <w:name w:val="60CE023742794156BE09929336421647"/>
+    <w:rsid w:val="00533776"/>
+    <w:rPr>
+      <w:lang w:val="en-IN" w:eastAsia="en-IN"/>
+    </w:rPr>
+  </w:style>
+  <w:style w:type="paragraph" w:customStyle="1" w:styleId="8ABE7603340C470FA75DD6DF12F3C0C1">
+    <w:name w:val="8ABE7603340C470FA75DD6DF12F3C0C1"/>
+    <w:rsid w:val="00533776"/>
+    <w:rPr>
+      <w:lang w:val="en-IN" w:eastAsia="en-IN"/>
+    </w:rPr>
+  </w:style>
+</w:styles>
+</file>
+
+<file path=word/glossary/stylesWithEffects.xml><?xml version="1.0" encoding="utf-8"?>
+<w:styles xmlns:wpc="http://schemas.microsoft.com/office/word/2010/wordprocessingCanvas" xmlns:mc="http://schemas.openxmlformats.org/markup-compatibility/2006" xmlns:o="urn:schemas-microsoft-com:office:office" xmlns:r="http://schemas.openxmlformats.org/officeDocument/2006/relationships" xmlns:m="http://schemas.openxmlformats.org/officeDocument/2006/math" xmlns:v="urn:schemas-microsoft-com:vml" xmlns:wp14="http://schemas.microsoft.com/office/word/2010/wordprocessingDrawing" xmlns:wp="http://schemas.openxmlformats.org/drawingml/2006/wordprocessingDrawing" xmlns:w10="urn:schemas-microsoft-com:office:word" xmlns:w="http://schemas.openxmlformats.org/wordprocessingml/2006/main" xmlns:w14="http://schemas.microsoft.com/office/word/2010/wordml" xmlns:wpg="http://schemas.microsoft.com/office/word/2010/wordprocessingGroup" xmlns:wpi="http://schemas.microsoft.com/office/word/2010/wordprocessingInk" xmlns:wne="http://schemas.microsoft.com/office/word/2006/wordml" xmlns:wps="http://schemas.microsoft.com/office/word/2010/wordprocessingShape" mc:Ignorable="w14 wp14">
+  <w:docDefaults>
+    <w:rPrDefault>
+      <w:rPr>
+        <w:rFonts w:asciiTheme="minorHAnsi" w:eastAsiaTheme="minorEastAsia" w:hAnsiTheme="minorHAnsi" w:cstheme="minorBidi"/>
+        <w:sz w:val="22"/>
+        <w:szCs w:val="22"/>
+        <w:lang w:val="en-IN" w:eastAsia="en-IN" w:bidi="ar-SA"/>
+      </w:rPr>
+    </w:rPrDefault>
+    <w:pPrDefault>
+      <w:pPr>
+        <w:spacing w:after="200" w:line="276" w:lineRule="auto"/>
+      </w:pPr>
+    </w:pPrDefault>
+  </w:docDefaults>
+  <w:latentStyles w:defLockedState="0" w:defUIPriority="99" w:defSemiHidden="1" w:defUnhideWhenUsed="1" w:defQFormat="0" w:count="267">
+    <w:lsdException w:name="Normal" w:semiHidden="0" w:uiPriority="0" w:unhideWhenUsed="0" w:qFormat="1"/>
+    <w:lsdException w:name="heading 1" w:semiHidden="0" w:uiPriority="9" w:unhideWhenUsed="0" w:qFormat="1"/>
+    <w:lsdException w:name="heading 2" w:uiPriority="9" w:qFormat="1"/>
+    <w:lsdException w:name="heading 3" w:uiPriority="9" w:qFormat="1"/>
+    <w:lsdException w:name="heading 4" w:uiPriority="9" w:qFormat="1"/>
+    <w:lsdException w:name="heading 5" w:uiPriority="9" w:qFormat="1"/>
+    <w:lsdException w:name="heading 6" w:uiPriority="9" w:qFormat="1"/>
+    <w:lsdException w:name="heading 7" w:uiPriority="9" w:qFormat="1"/>
+    <w:lsdException w:name="heading 8" w:uiPriority="9" w:qFormat="1"/>
+    <w:lsdException w:name="heading 9" w:uiPriority="9" w:qFormat="1"/>
+    <w:lsdException w:name="toc 1" w:uiPriority="39"/>
+    <w:lsdException w:name="toc 2" w:uiPriority="39"/>
+    <w:lsdException w:name="toc 3" w:uiPriority="39"/>
+    <w:lsdException w:name="toc 4" w:uiPriority="39"/>
+    <w:lsdException w:name="toc 5" w:uiPriority="39"/>
+    <w:lsdException w:name="toc 6" w:uiPriority="39"/>
+    <w:lsdException w:name="toc 7" w:uiPriority="39"/>
+    <w:lsdException w:name="toc 8" w:uiPriority="39"/>
+    <w:lsdException w:name="toc 9" w:uiPriority="39"/>
+    <w:lsdException w:name="caption" w:uiPriority="35" w:qFormat="1"/>
+    <w:lsdException w:name="Title" w:semiHidden="0" w:uiPriority="10" w:unhideWhenUsed="0" w:qFormat="1"/>
+    <w:lsdException w:name="Default Paragraph Font" w:uiPriority="1"/>
+    <w:lsdException w:name="Subtitle" w:semiHidden="0" w:uiPriority="11" w:unhideWhenUsed="0" w:qFormat="1"/>
+    <w:lsdException w:name="Strong" w:semiHidden="0" w:uiPriority="22" w:unhideWhenUsed="0" w:qFormat="1"/>
+    <w:lsdException w:name="Emphasis" w:semiHidden="0" w:uiPriority="20" w:unhideWhenUsed="0" w:qFormat="1"/>
+    <w:lsdException w:name="Table Grid" w:semiHidden="0" w:uiPriority="59" w:unhideWhenUsed="0"/>
+    <w:lsdException w:name="Placeholder Text" w:unhideWhenUsed="0"/>
+    <w:lsdException w:name="No Spacing" w:semiHidden="0" w:uiPriority="1" w:unhideWhenUsed="0" w:qFormat="1"/>
+    <w:lsdException w:name="Light Shading" w:semiHidden="0" w:uiPriority="60" w:unhideWhenUsed="0"/>
+    <w:lsdException w:name="Light List" w:semiHidden="0" w:uiPriority="61" w:unhideWhenUsed="0"/>
+    <w:lsdException w:name="Light Grid" w:semiHidden="0" w:uiPriority="62" w:unhideWhenUsed="0"/>
+    <w:lsdException w:name="Medium Shading 1" w:semiHidden="0" w:uiPriority="63" w:unhideWhenUsed="0"/>
+    <w:lsdException w:name="Medium Shading 2" w:semiHidden="0" w:uiPriority="64" w:unhideWhenUsed="0"/>
+    <w:lsdException w:name="Medium List 1" w:semiHidden="0" w:uiPriority="65" w:unhideWhenUsed="0"/>
+    <w:lsdException w:name="Medium List 2" w:semiHidden="0" w:uiPriority="66" w:unhideWhenUsed="0"/>
+    <w:lsdException w:name="Medium Grid 1" w:semiHidden="0" w:uiPriority="67" w:unhideWhenUsed="0"/>
+    <w:lsdException w:name="Medium Grid 2" w:semiHidden="0" w:uiPriority="68" w:unhideWhenUsed="0"/>
+    <w:lsdException w:name="Medium Grid 3" w:semiHidden="0" w:uiPriority="69" w:unhideWhenUsed="0"/>
+    <w:lsdException w:name="Dark List" w:semiHidden="0" w:uiPriority="70" w:unhideWhenUsed="0"/>
+    <w:lsdException w:name="Colorful Shading" w:semiHidden="0" w:uiPriority="71" w:unhideWhenUsed="0"/>
+    <w:lsdException w:name="Colorful List" w:semiHidden="0" w:uiPriority="72" w:unhideWhenUsed="0"/>
+    <w:lsdException w:name="Colorful Grid" w:semiHidden="0" w:uiPriority="73" w:unhideWhenUsed="0"/>
+    <w:lsdException w:name="Light Shading Accent 1" w:semiHidden="0" w:uiPriority="60" w:unhideWhenUsed="0"/>
+    <w:lsdException w:name="Light List Accent 1" w:semiHidden="0" w:uiPriority="61" w:unhideWhenUsed="0"/>
+    <w:lsdException w:name="Light Grid Accent 1" w:semiHidden="0" w:uiPriority="62" w:unhideWhenUsed="0"/>
+    <w:lsdException w:name="Medium Shading 1 Accent 1" w:semiHidden="0" w:uiPriority="63" w:unhideWhenUsed="0"/>
+    <w:lsdException w:name="Medium Shading 2 Accent 1" w:semiHidden="0" w:uiPriority="64" w:unhideWhenUsed="0"/>
+    <w:lsdException w:name="Medium List 1 Accent 1" w:semiHidden="0" w:uiPriority="65" w:unhideWhenUsed="0"/>
+    <w:lsdException w:name="Revision" w:unhideWhenUsed="0"/>
+    <w:lsdException w:name="List Paragraph" w:semiHidden="0" w:uiPriority="34" w:unhideWhenUsed="0" w:qFormat="1"/>
+    <w:lsdException w:name="Quote" w:semiHidden="0" w:uiPriority="29" w:unhideWhenUsed="0" w:qFormat="1"/>
+    <w:lsdException w:name="Intense Quote" w:semiHidden="0" w:uiPriority="30" w:unhideWhenUsed="0" w:qFormat="1"/>
+    <w:lsdException w:name="Medium List 2 Accent 1" w:semiHidden="0" w:uiPriority="66" w:unhideWhenUsed="0"/>
+    <w:lsdException w:name="Medium Grid 1 Accent 1" w:semiHidden="0" w:uiPriority="67" w:unhideWhenUsed="0"/>
+    <w:lsdException w:name="Medium Grid 2 Accent 1" w:semiHidden="0" w:uiPriority="68" w:unhideWhenUsed="0"/>
+    <w:lsdException w:name="Medium Grid 3 Accent 1" w:semiHidden="0" w:uiPriority="69" w:unhideWhenUsed="0"/>
+    <w:lsdException w:name="Dark List Accent 1" w:semiHidden="0" w:uiPriority="70" w:unhideWhenUsed="0"/>
+    <w:lsdException w:name="Colorful Shading Accent 1" w:semiHidden="0" w:uiPriority="71" w:unhideWhenUsed="0"/>
+    <w:lsdException w:name="Colorful List Accent 1" w:semiHidden="0" w:uiPriority="72" w:unhideWhenUsed="0"/>
+    <w:lsdException w:name="Colorful Grid Accent 1" w:semiHidden="0" w:uiPriority="73" w:unhideWhenUsed="0"/>
+    <w:lsdException w:name="Light Shading Accent 2" w:semiHidden="0" w:uiPriority="60" w:unhideWhenUsed="0"/>
+    <w:lsdException w:name="Light List Accent 2" w:semiHidden="0" w:uiPriority="61" w:unhideWhenUsed="0"/>
+    <w:lsdException w:name="Light Grid Accent 2" w:semiHidden="0" w:uiPriority="62" w:unhideWhenUsed="0"/>
+    <w:lsdException w:name="Medium Shading 1 Accent 2" w:semiHidden="0" w:uiPriority="63" w:unhideWhenUsed="0"/>
+    <w:lsdException w:name="Medium Shading 2 Accent 2" w:semiHidden="0" w:uiPriority="64" w:unhideWhenUsed="0"/>
+    <w:lsdException w:name="Medium List 1 Accent 2" w:semiHidden="0" w:uiPriority="65" w:unhideWhenUsed="0"/>
+    <w:lsdException w:name="Medium List 2 Accent 2" w:semiHidden="0" w:uiPriority="66" w:unhideWhenUsed="0"/>
+    <w:lsdException w:name="Medium Grid 1 Accent 2" w:semiHidden="0" w:uiPriority="67" w:unhideWhenUsed="0"/>
+    <w:lsdException w:name="Medium Grid 2 Accent 2" w:semiHidden="0" w:uiPriority="68" w:unhideWhenUsed="0"/>
+    <w:lsdException w:name="Medium Grid 3 Accent 2" w:semiHidden="0" w:uiPriority="69" w:unhideWhenUsed="0"/>
+    <w:lsdException w:name="Dark List Accent 2" w:semiHidden="0" w:uiPriority="70" w:unhideWhenUsed="0"/>
+    <w:lsdException w:name="Colorful Shading Accent 2" w:semiHidden="0" w:uiPriority="71" w:unhideWhenUsed="0"/>
+    <w:lsdException w:name="Colorful List Accent 2" w:semiHidden="0" w:uiPriority="72" w:unhideWhenUsed="0"/>
+    <w:lsdException w:name="Colorful Grid Accent 2" w:semiHidden="0" w:uiPriority="73" w:unhideWhenUsed="0"/>
+    <w:lsdException w:name="Light Shading Accent 3" w:semiHidden="0" w:uiPriority="60" w:unhideWhenUsed="0"/>
+    <w:lsdException w:name="Light List Accent 3" w:semiHidden="0" w:uiPriority="61" w:unhideWhenUsed="0"/>
+    <w:lsdException w:name="Light Grid Accent 3" w:semiHidden="0" w:uiPriority="62" w:unhideWhenUsed="0"/>
+    <w:lsdException w:name="Medium Shading 1 Accent 3" w:semiHidden="0" w:uiPriority="63" w:unhideWhenUsed="0"/>
+    <w:lsdException w:name="Medium Shading 2 Accent 3" w:semiHidden="0" w:uiPriority="64" w:unhideWhenUsed="0"/>
+    <w:lsdException w:name="Medium List 1 Accent 3" w:semiHidden="0" w:uiPriority="65" w:unhideWhenUsed="0"/>
+    <w:lsdException w:name="Medium List 2 Accent 3" w:semiHidden="0" w:uiPriority="66" w:unhideWhenUsed="0"/>
+    <w:lsdException w:name="Medium Grid 1 Accent 3" w:semiHidden="0" w:uiPriority="67" w:unhideWhenUsed="0"/>
+    <w:lsdException w:name="Medium Grid 2 Accent 3" w:semiHidden="0" w:uiPriority="68" w:unhideWhenUsed="0"/>
+    <w:lsdException w:name="Medium Grid 3 Accent 3" w:semiHidden="0" w:uiPriority="69" w:unhideWhenUsed="0"/>
+    <w:lsdException w:name="Dark List Accent 3" w:semiHidden="0" w:uiPriority="70" w:unhideWhenUsed="0"/>
+    <w:lsdException w:name="Colorful Shading Accent 3" w:semiHidden="0" w:uiPriority="71" w:unhideWhenUsed="0"/>
+    <w:lsdException w:name="Colorful List Accent 3" w:semiHidden="0" w:uiPriority="72" w:unhideWhenUsed="0"/>
+    <w:lsdException w:name="Colorful Grid Accent 3" w:semiHidden="0" w:uiPriority="73" w:unhideWhenUsed="0"/>
+    <w:lsdException w:name="Light Shading Accent 4" w:semiHidden="0" w:uiPriority="60" w:unhideWhenUsed="0"/>
+    <w:lsdException w:name="Light List Accent 4" w:semiHidden="0" w:uiPriority="61" w:unhideWhenUsed="0"/>
+    <w:lsdException w:name="Light Grid Accent 4" w:semiHidden="0" w:uiPriority="62" w:unhideWhenUsed="0"/>
+    <w:lsdException w:name="Medium Shading 1 Accent 4" w:semiHidden="0" w:uiPriority="63" w:unhideWhenUsed="0"/>
+    <w:lsdException w:name="Medium Shading 2 Accent 4" w:semiHidden="0" w:uiPriority="64" w:unhideWhenUsed="0"/>
+    <w:lsdException w:name="Medium List 1 Accent 4" w:semiHidden="0" w:uiPriority="65" w:unhideWhenUsed="0"/>
+    <w:lsdException w:name="Medium List 2 Accent 4" w:semiHidden="0" w:uiPriority="66" w:unhideWhenUsed="0"/>
+    <w:lsdException w:name="Medium Grid 1 Accent 4" w:semiHidden="0" w:uiPriority="67" w:unhideWhenUsed="0"/>
+    <w:lsdException w:name="Medium Grid 2 Accent 4" w:semiHidden="0" w:uiPriority="68" w:unhideWhenUsed="0"/>
+    <w:lsdException w:name="Medium Grid 3 Accent 4" w:semiHidden="0" w:uiPriority="69" w:unhideWhenUsed="0"/>
+    <w:lsdException w:name="Dark List Accent 4" w:semiHidden="0" w:uiPriority="70" w:unhideWhenUsed="0"/>
+    <w:lsdException w:name="Colorful Shading Accent 4" w:semiHidden="0" w:uiPriority="71" w:unhideWhenUsed="0"/>
+    <w:lsdException w:name="Colorful List Accent 4" w:semiHidden="0" w:uiPriority="72" w:unhideWhenUsed="0"/>
+    <w:lsdException w:name="Colorful Grid Accent 4" w:semiHidden="0" w:uiPriority="73" w:unhideWhenUsed="0"/>
+    <w:lsdException w:name="Light Shading Accent 5" w:semiHidden="0" w:uiPriority="60" w:unhideWhenUsed="0"/>
+    <w:lsdException w:name="Light List Accent 5" w:semiHidden="0" w:uiPriority="61" w:unhideWhenUsed="0"/>
+    <w:lsdException w:name="Light Grid Accent 5" w:semiHidden="0" w:uiPriority="62" w:unhideWhenUsed="0"/>
+    <w:lsdException w:name="Medium Shading 1 Accent 5" w:semiHidden="0" w:uiPriority="63" w:unhideWhenUsed="0"/>
+    <w:lsdException w:name="Medium Shading 2 Accent 5" w:semiHidden="0" w:uiPriority="64" w:unhideWhenUsed="0"/>
+    <w:lsdException w:name="Medium List 1 Accent 5" w:semiHidden="0" w:uiPriority="65" w:unhideWhenUsed="0"/>
+    <w:lsdException w:name="Medium List 2 Accent 5" w:semiHidden="0" w:uiPriority="66" w:unhideWhenUsed="0"/>
+    <w:lsdException w:name="Medium Grid 1 Accent 5" w:semiHidden="0" w:uiPriority="67" w:unhideWhenUsed="0"/>
+    <w:lsdException w:name="Medium Grid 2 Accent 5" w:semiHidden="0" w:uiPriority="68" w:unhideWhenUsed="0"/>
+    <w:lsdException w:name="Medium Grid 3 Accent 5" w:semiHidden="0" w:uiPriority="69" w:unhideWhenUsed="0"/>
+    <w:lsdException w:name="Dark List Accent 5" w:semiHidden="0" w:uiPriority="70" w:unhideWhenUsed="0"/>
+    <w:lsdException w:name="Colorful Shading Accent 5" w:semiHidden="0" w:uiPriority="71" w:unhideWhenUsed="0"/>
+    <w:lsdException w:name="Colorful List Accent 5" w:semiHidden="0" w:uiPriority="72" w:unhideWhenUsed="0"/>
+    <w:lsdException w:name="Colorful Grid Accent 5" w:semiHidden="0" w:uiPriority="73" w:unhideWhenUsed="0"/>
+    <w:lsdException w:name="Light Shading Accent 6" w:semiHidden="0" w:uiPriority="60" w:unhideWhenUsed="0"/>
+    <w:lsdException w:name="Light List Accent 6" w:semiHidden="0" w:uiPriority="61" w:unhideWhenUsed="0"/>
+    <w:lsdException w:name="Light Grid Accent 6" w:semiHidden="0" w:uiPriority="62" w:unhideWhenUsed="0"/>
+    <w:lsdException w:name="Medium Shading 1 Accent 6" w:semiHidden="0" w:uiPriority="63" w:unhideWhenUsed="0"/>
+    <w:lsdException w:name="Medium Shading 2 Accent 6" w:semiHidden="0" w:uiPriority="64" w:unhideWhenUsed="0"/>
+    <w:lsdException w:name="Medium List 1 Accent 6" w:semiHidden="0" w:uiPriority="65" w:unhideWhenUsed="0"/>
+    <w:lsdException w:name="Medium List 2 Accent 6" w:semiHidden="0" w:uiPriority="66" w:unhideWhenUsed="0"/>
+    <w:lsdException w:name="Medium Grid 1 Accent 6" w:semiHidden="0" w:uiPriority="67" w:unhideWhenUsed="0"/>
+    <w:lsdException w:name="Medium Grid 2 Accent 6" w:semiHidden="0" w:uiPriority="68" w:unhideWhenUsed="0"/>
+    <w:lsdException w:name="Medium Grid 3 Accent 6" w:semiHidden="0" w:uiPriority="69" w:unhideWhenUsed="0"/>
+    <w:lsdException w:name="Dark List Accent 6" w:semiHidden="0" w:uiPriority="70" w:unhideWhenUsed="0"/>
+    <w:lsdException w:name="Colorful Shading Accent 6" w:semiHidden="0" w:uiPriority="71" w:unhideWhenUsed="0"/>
+    <w:lsdException w:name="Colorful List Accent 6" w:semiHidden="0" w:uiPriority="72" w:unhideWhenUsed="0"/>
+    <w:lsdException w:name="Colorful Grid Accent 6" w:semiHidden="0" w:uiPriority="73" w:unhideWhenUsed="0"/>
+    <w:lsdException w:name="Subtle Emphasis" w:semiHidden="0" w:uiPriority="19" w:unhideWhenUsed="0" w:qFormat="1"/>
+    <w:lsdException w:name="Intense Emphasis" w:semiHidden="0" w:uiPriority="21" w:unhideWhenUsed="0" w:qFormat="1"/>
+    <w:lsdException w:name="Subtle Reference" w:semiHidden="0" w:uiPriority="31" w:unhideWhenUsed="0" w:qFormat="1"/>
+    <w:lsdException w:name="Intense Reference" w:semiHidden="0" w:uiPriority="32" w:unhideWhenUsed="0" w:qFormat="1"/>
+    <w:lsdException w:name="Book Title" w:semiHidden="0" w:uiPriority="33" w:unhideWhenUsed="0" w:qFormat="1"/>
+    <w:lsdException w:name="Bibliography" w:uiPriority="37"/>
+    <w:lsdException w:name="TOC Heading" w:uiPriority="39" w:qFormat="1"/>
+  </w:latentStyles>
+  <w:style w:type="paragraph" w:default="1" w:styleId="Normal">
+    <w:name w:val="Normal"/>
+    <w:qFormat/>
+  </w:style>
+  <w:style w:type="character" w:default="1" w:styleId="DefaultParagraphFont">
+    <w:name w:val="Default Paragraph Font"/>
+    <w:uiPriority w:val="1"/>
+    <w:semiHidden/>
+    <w:unhideWhenUsed/>
+  </w:style>
+  <w:style w:type="table" w:default="1" w:styleId="TableNormal">
+    <w:name w:val="Normal Table"/>
+    <w:uiPriority w:val="99"/>
+    <w:semiHidden/>
+    <w:unhideWhenUsed/>
+    <w:tblPr>
+      <w:tblInd w:w="0" w:type="dxa"/>
+      <w:tblCellMar>
+        <w:top w:w="0" w:type="dxa"/>
+        <w:left w:w="108" w:type="dxa"/>
+        <w:bottom w:w="0" w:type="dxa"/>
+        <w:right w:w="108" w:type="dxa"/>
+      </w:tblCellMar>
+    </w:tblPr>
+  </w:style>
+  <w:style w:type="numbering" w:default="1" w:styleId="NoList">
+    <w:name w:val="No List"/>
+    <w:uiPriority w:val="99"/>
+    <w:semiHidden/>
+    <w:unhideWhenUsed/>
   </w:style>
 </w:styles>
 </file>
 
 <file path=word/glossary/webSettings.xml><?xml version="1.0" encoding="utf-8"?>
-<w:webSettings xmlns:r="http://schemas.openxmlformats.org/officeDocument/2006/relationships" xmlns:w="http://schemas.openxmlformats.org/wordprocessingml/2006/main">
+<w:webSettings xmlns:mc="http://schemas.openxmlformats.org/markup-compatibility/2006" xmlns:r="http://schemas.openxmlformats.org/officeDocument/2006/relationships" xmlns:w="http://schemas.openxmlformats.org/wordprocessingml/2006/main" xmlns:w14="http://schemas.microsoft.com/office/word/2010/wordml" mc:Ignorable="w14">
   <w:optimizeForBrowser/>
   <w:allowPNG/>
 </w:webSettings>
@@ -4586,7 +5176,7 @@
 </file>
 
 <file path=customXml/itemProps1.xml><?xml version="1.0" encoding="utf-8"?>
-<ds:datastoreItem xmlns:ds="http://schemas.openxmlformats.org/officeDocument/2006/customXml" ds:itemID="{82B61447-B383-4F37-9299-86A17983131A}">
+<ds:datastoreItem xmlns:ds="http://schemas.openxmlformats.org/officeDocument/2006/customXml" ds:itemID="{72315B40-9B73-4B9C-A702-0CE84729BEB5}">
   <ds:schemaRefs>
     <ds:schemaRef ds:uri="http://schemas.openxmlformats.org/officeDocument/2006/bibliography"/>
   </ds:schemaRefs>

</xml_diff>

<commit_message>
0000125: Changes JAN 13: Radiography Reports - total no of films used in the report needs to be shown.
</commit_message>
<xml_diff>
--- a/RadiographyTracking/RadiographyTracking.Web/ReportTemplates/CustomerTemplate1.docx
+++ b/RadiographyTracking/RadiographyTracking.Web/ReportTemplates/CustomerTemplate1.docx
@@ -530,6 +530,7 @@
             <w:docPart w:val="17CD8B6DD4804B398004EFABA463A27E"/>
           </w:placeholder>
         </w:sdtPr>
+        <w:sdtEndPr/>
         <w:sdtContent>
           <w:tr>
             <w:trPr>
@@ -550,6 +551,7 @@
                 </w:placeholder>
                 <w:text/>
               </w:sdtPr>
+              <w:sdtEndPr/>
               <w:sdtContent>
                 <w:tc>
                   <w:tcPr>
@@ -604,6 +606,7 @@
                 </w:placeholder>
                 <w:text/>
               </w:sdtPr>
+              <w:sdtEndPr/>
               <w:sdtContent>
                 <w:tc>
                   <w:tcPr>
@@ -658,6 +661,7 @@
                 </w:placeholder>
                 <w:text/>
               </w:sdtPr>
+              <w:sdtEndPr/>
               <w:sdtContent>
                 <w:tc>
                   <w:tcPr>
@@ -696,6 +700,7 @@
                 </w:placeholder>
                 <w:text/>
               </w:sdtPr>
+              <w:sdtEndPr/>
               <w:sdtContent>
                 <w:tc>
                   <w:tcPr>
@@ -734,6 +739,7 @@
                 </w:placeholder>
                 <w:text/>
               </w:sdtPr>
+              <w:sdtEndPr/>
               <w:sdtContent>
                 <w:tc>
                   <w:tcPr>
@@ -772,6 +778,7 @@
                 </w:placeholder>
                 <w:text/>
               </w:sdtPr>
+              <w:sdtEndPr/>
               <w:sdtContent>
                 <w:tc>
                   <w:tcPr>
@@ -810,6 +817,7 @@
                 </w:placeholder>
                 <w:text/>
               </w:sdtPr>
+              <w:sdtEndPr/>
               <w:sdtContent>
                 <w:tc>
                   <w:tcPr>
@@ -848,6 +856,7 @@
                 </w:placeholder>
                 <w:text/>
               </w:sdtPr>
+              <w:sdtEndPr/>
               <w:sdtContent>
                 <w:tc>
                   <w:tcPr>
@@ -902,6 +911,7 @@
                 </w:placeholder>
                 <w:text/>
               </w:sdtPr>
+              <w:sdtEndPr/>
               <w:sdtContent>
                 <w:tc>
                   <w:tcPr>
@@ -940,6 +950,7 @@
                 </w:placeholder>
                 <w:text/>
               </w:sdtPr>
+              <w:sdtEndPr/>
               <w:sdtContent>
                 <w:tc>
                   <w:tcPr>
@@ -958,21 +969,7 @@
                         <w:sz w:val="18"/>
                         <w:szCs w:val="18"/>
                       </w:rPr>
-                      <w:t>[</w:t>
-                    </w:r>
-                    <w:r>
-                      <w:rPr>
-                        <w:sz w:val="18"/>
-                        <w:szCs w:val="18"/>
-                      </w:rPr>
-                      <w:t>Finding</w:t>
-                    </w:r>
-                    <w:r>
-                      <w:rPr>
-                        <w:sz w:val="18"/>
-                        <w:szCs w:val="18"/>
-                      </w:rPr>
-                      <w:t>]</w:t>
+                      <w:t>[Finding]</w:t>
                     </w:r>
                   </w:p>
                 </w:tc>
@@ -992,6 +989,7 @@
                 </w:placeholder>
                 <w:text/>
               </w:sdtPr>
+              <w:sdtEndPr/>
               <w:sdtContent>
                 <w:tc>
                   <w:tcPr>
@@ -1010,21 +1008,7 @@
                         <w:sz w:val="18"/>
                         <w:szCs w:val="18"/>
                       </w:rPr>
-                      <w:t>[</w:t>
-                    </w:r>
-                    <w:r>
-                      <w:rPr>
-                        <w:sz w:val="18"/>
-                        <w:szCs w:val="18"/>
-                      </w:rPr>
-                      <w:t>Classification</w:t>
-                    </w:r>
-                    <w:r>
-                      <w:rPr>
-                        <w:sz w:val="18"/>
-                        <w:szCs w:val="18"/>
-                      </w:rPr>
-                      <w:t>]</w:t>
+                      <w:t>[Classification]</w:t>
                     </w:r>
                   </w:p>
                 </w:tc>
@@ -1044,6 +1028,7 @@
                 </w:placeholder>
                 <w:text/>
               </w:sdtPr>
+              <w:sdtEndPr/>
               <w:sdtContent>
                 <w:tc>
                   <w:tcPr>
@@ -1338,6 +1323,84 @@
           </w:r>
         </w:sdtContent>
       </w:sdt>
+    </w:p>
+    <w:p>
+      <w:pPr>
+        <w:rPr>
+          <w:sz w:val="20"/>
+          <w:szCs w:val="20"/>
+        </w:rPr>
+      </w:pPr>
+    </w:p>
+    <w:p>
+      <w:pPr>
+        <w:rPr>
+          <w:sz w:val="20"/>
+          <w:szCs w:val="20"/>
+        </w:rPr>
+      </w:pPr>
+      <w:r>
+        <w:rPr>
+          <w:sz w:val="20"/>
+          <w:szCs w:val="20"/>
+        </w:rPr>
+        <w:t xml:space="preserve">Total </w:t>
+      </w:r>
+      <w:proofErr w:type="gramStart"/>
+      <w:r>
+        <w:rPr>
+          <w:sz w:val="20"/>
+          <w:szCs w:val="20"/>
+        </w:rPr>
+        <w:t>area of films submitted</w:t>
+      </w:r>
+      <w:r>
+        <w:rPr>
+          <w:sz w:val="20"/>
+          <w:szCs w:val="20"/>
+        </w:rPr>
+        <w:t xml:space="preserve"> with retake</w:t>
+      </w:r>
+      <w:proofErr w:type="gramEnd"/>
+      <w:r>
+        <w:rPr>
+          <w:sz w:val="20"/>
+          <w:szCs w:val="20"/>
+        </w:rPr>
+        <w:tab/>
+      </w:r>
+      <w:sdt>
+        <w:sdtPr>
+          <w:rPr>
+            <w:sz w:val="20"/>
+            <w:szCs w:val="20"/>
+          </w:rPr>
+          <w:alias w:val="TotalAreaWithRetake"/>
+          <w:tag w:val="TotalAreaWithRetake"/>
+          <w:id w:val="1343355766"/>
+          <w:placeholder>
+            <w:docPart w:val="4DFD4215EE824CE7B24706D11867EBF8"/>
+          </w:placeholder>
+          <w:text/>
+        </w:sdtPr>
+        <w:sdtContent>
+          <w:r>
+            <w:rPr>
+              <w:sz w:val="20"/>
+              <w:szCs w:val="20"/>
+            </w:rPr>
+            <w:t>[total area]</w:t>
+          </w:r>
+        </w:sdtContent>
+      </w:sdt>
+    </w:p>
+    <w:p>
+      <w:pPr>
+        <w:rPr>
+          <w:sz w:val="20"/>
+          <w:szCs w:val="20"/>
+        </w:rPr>
+      </w:pPr>
       <w:bookmarkStart w:id="0" w:name="_GoBack"/>
       <w:bookmarkEnd w:id="0"/>
     </w:p>
@@ -1924,27 +1987,14 @@
               <w:r>
                 <w:t xml:space="preserve"> of </w:t>
               </w:r>
-              <w:r>
-                <w:fldChar w:fldCharType="begin"/>
-              </w:r>
-              <w:r>
-                <w:instrText xml:space="preserve"> NUMPAGES  </w:instrText>
-              </w:r>
-              <w:r>
-                <w:fldChar w:fldCharType="separate"/>
-              </w:r>
-              <w:r>
-                <w:rPr>
-                  <w:noProof/>
-                </w:rPr>
-                <w:t>1</w:t>
-              </w:r>
-              <w:r>
-                <w:rPr>
-                  <w:noProof/>
-                </w:rPr>
-                <w:fldChar w:fldCharType="end"/>
-              </w:r>
+              <w:fldSimple w:instr=" NUMPAGES  ">
+                <w:r>
+                  <w:rPr>
+                    <w:noProof/>
+                  </w:rPr>
+                  <w:t>1</w:t>
+                </w:r>
+              </w:fldSimple>
             </w:p>
           </w:sdtContent>
         </w:sdt>
@@ -3524,6 +3574,35 @@
         </w:p>
       </w:docPartBody>
     </w:docPart>
+    <w:docPart>
+      <w:docPartPr>
+        <w:name w:val="4DFD4215EE824CE7B24706D11867EBF8"/>
+        <w:category>
+          <w:name w:val="General"/>
+          <w:gallery w:val="placeholder"/>
+        </w:category>
+        <w:types>
+          <w:type w:val="bbPlcHdr"/>
+        </w:types>
+        <w:behaviors>
+          <w:behavior w:val="content"/>
+        </w:behaviors>
+        <w:guid w:val="{A55185FE-5D10-4885-A075-D1081A738024}"/>
+      </w:docPartPr>
+      <w:docPartBody>
+        <w:p>
+          <w:pPr>
+            <w:pStyle w:val="4DFD4215EE824CE7B24706D11867EBF8"/>
+          </w:pPr>
+          <w:r>
+            <w:rPr>
+              <w:rStyle w:val="PlaceholderText"/>
+            </w:rPr>
+            <w:t>Click here to enter text.</w:t>
+          </w:r>
+        </w:p>
+      </w:docPartBody>
+    </w:docPart>
   </w:docParts>
 </w:glossaryDocument>
 </file>
@@ -3555,8 +3634,9 @@
     <w:panose1 w:val="020B0604030504040204"/>
     <w:charset w:val="00"/>
     <w:family w:val="swiss"/>
+    <w:notTrueType/>
     <w:pitch w:val="variable"/>
-    <w:sig w:usb0="E1002EFF" w:usb1="C000605B" w:usb2="00000029" w:usb3="00000000" w:csb0="000101FF" w:csb1="00000000"/>
+    <w:sig w:usb0="00000003" w:usb1="00000000" w:usb2="00000000" w:usb3="00000000" w:csb0="00000001" w:csb1="00000000"/>
   </w:font>
 </w:fonts>
 </file>
@@ -3572,6 +3652,7 @@
   </w:compat>
   <w:rsids>
     <w:rsidRoot w:val="00E32848"/>
+    <w:rsid w:val="000113E5"/>
     <w:rsid w:val="00063421"/>
     <w:rsid w:val="00070A40"/>
     <w:rsid w:val="000E34DA"/>
@@ -3604,6 +3685,7 @@
     <w:rsid w:val="00C342E6"/>
     <w:rsid w:val="00DA1779"/>
     <w:rsid w:val="00E32848"/>
+    <w:rsid w:val="00F41E8A"/>
     <w:rsid w:val="00F946D7"/>
   </w:rsids>
   <m:mathPr>
@@ -3819,7 +3901,7 @@
     <w:basedOn w:val="DefaultParagraphFont"/>
     <w:uiPriority w:val="99"/>
     <w:semiHidden/>
-    <w:rsid w:val="00533776"/>
+    <w:rsid w:val="000113E5"/>
     <w:rPr>
       <w:color w:val="808080"/>
     </w:rPr>
@@ -4682,6 +4764,13 @@
   <w:style w:type="paragraph" w:customStyle="1" w:styleId="8ABE7603340C470FA75DD6DF12F3C0C1">
     <w:name w:val="8ABE7603340C470FA75DD6DF12F3C0C1"/>
     <w:rsid w:val="00533776"/>
+    <w:rPr>
+      <w:lang w:val="en-IN" w:eastAsia="en-IN"/>
+    </w:rPr>
+  </w:style>
+  <w:style w:type="paragraph" w:customStyle="1" w:styleId="4DFD4215EE824CE7B24706D11867EBF8">
+    <w:name w:val="4DFD4215EE824CE7B24706D11867EBF8"/>
+    <w:rsid w:val="000113E5"/>
     <w:rPr>
       <w:lang w:val="en-IN" w:eastAsia="en-IN"/>
     </w:rPr>
@@ -5176,7 +5265,7 @@
 </file>
 
 <file path=customXml/itemProps1.xml><?xml version="1.0" encoding="utf-8"?>
-<ds:datastoreItem xmlns:ds="http://schemas.openxmlformats.org/officeDocument/2006/customXml" ds:itemID="{72315B40-9B73-4B9C-A702-0CE84729BEB5}">
+<ds:datastoreItem xmlns:ds="http://schemas.openxmlformats.org/officeDocument/2006/customXml" ds:itemID="{7E70F0A2-2E91-43D0-8AEF-B8E7DDD127C7}">
   <ds:schemaRefs>
     <ds:schemaRef ds:uri="http://schemas.openxmlformats.org/officeDocument/2006/bibliography"/>
   </ds:schemaRefs>

</xml_diff>

<commit_message>
Adding TotalFilmCount instead of TotalAreaWithRetakes - was a mistake in understanding the requirements.
</commit_message>
<xml_diff>
--- a/RadiographyTracking/RadiographyTracking.Web/ReportTemplates/CustomerTemplate1.docx
+++ b/RadiographyTracking/RadiographyTracking.Web/ReportTemplates/CustomerTemplate1.docx
@@ -1346,22 +1346,13 @@
         </w:rPr>
         <w:t xml:space="preserve">Total </w:t>
       </w:r>
-      <w:proofErr w:type="gramStart"/>
       <w:r>
         <w:rPr>
           <w:sz w:val="20"/>
           <w:szCs w:val="20"/>
         </w:rPr>
-        <w:t>area of films submitted</w:t>
+        <w:t>film count</w:t>
       </w:r>
-      <w:r>
-        <w:rPr>
-          <w:sz w:val="20"/>
-          <w:szCs w:val="20"/>
-        </w:rPr>
-        <w:t xml:space="preserve"> with retake</w:t>
-      </w:r>
-      <w:proofErr w:type="gramEnd"/>
       <w:r>
         <w:rPr>
           <w:sz w:val="20"/>
@@ -1375,21 +1366,36 @@
             <w:sz w:val="20"/>
             <w:szCs w:val="20"/>
           </w:rPr>
-          <w:alias w:val="TotalAreaWithRetake"/>
-          <w:tag w:val="TotalAreaWithRetake"/>
+          <w:alias w:val="TotalFilmCount"/>
+          <w:tag w:val="TotalFilmCount"/>
           <w:id w:val="1343355766"/>
           <w:placeholder>
             <w:docPart w:val="4DFD4215EE824CE7B24706D11867EBF8"/>
           </w:placeholder>
           <w:text/>
         </w:sdtPr>
+        <w:sdtEndPr/>
         <w:sdtContent>
           <w:r>
             <w:rPr>
               <w:sz w:val="20"/>
               <w:szCs w:val="20"/>
             </w:rPr>
-            <w:t>[total area]</w:t>
+            <w:t xml:space="preserve">[total </w:t>
+          </w:r>
+          <w:r>
+            <w:rPr>
+              <w:sz w:val="20"/>
+              <w:szCs w:val="20"/>
+            </w:rPr>
+            <w:t>film count</w:t>
+          </w:r>
+          <w:r>
+            <w:rPr>
+              <w:sz w:val="20"/>
+              <w:szCs w:val="20"/>
+            </w:rPr>
+            <w:t>]</w:t>
           </w:r>
         </w:sdtContent>
       </w:sdt>
@@ -1987,14 +1993,27 @@
               <w:r>
                 <w:t xml:space="preserve"> of </w:t>
               </w:r>
-              <w:fldSimple w:instr=" NUMPAGES  ">
-                <w:r>
-                  <w:rPr>
-                    <w:noProof/>
-                  </w:rPr>
-                  <w:t>1</w:t>
-                </w:r>
-              </w:fldSimple>
+              <w:r>
+                <w:fldChar w:fldCharType="begin"/>
+              </w:r>
+              <w:r>
+                <w:instrText xml:space="preserve"> NUMPAGES  </w:instrText>
+              </w:r>
+              <w:r>
+                <w:fldChar w:fldCharType="separate"/>
+              </w:r>
+              <w:r>
+                <w:rPr>
+                  <w:noProof/>
+                </w:rPr>
+                <w:t>1</w:t>
+              </w:r>
+              <w:r>
+                <w:rPr>
+                  <w:noProof/>
+                </w:rPr>
+                <w:fldChar w:fldCharType="end"/>
+              </w:r>
             </w:p>
           </w:sdtContent>
         </w:sdt>
@@ -3664,6 +3683,7 @@
     <w:rsid w:val="004032EC"/>
     <w:rsid w:val="004359C1"/>
     <w:rsid w:val="00480769"/>
+    <w:rsid w:val="005038C6"/>
     <w:rsid w:val="00533776"/>
     <w:rsid w:val="005934FA"/>
     <w:rsid w:val="00610516"/>
@@ -3676,6 +3696,7 @@
     <w:rsid w:val="00834083"/>
     <w:rsid w:val="00842C04"/>
     <w:rsid w:val="008D56C1"/>
+    <w:rsid w:val="009006EF"/>
     <w:rsid w:val="0095667F"/>
     <w:rsid w:val="00AA0EA5"/>
     <w:rsid w:val="00AA723D"/>
@@ -5265,7 +5286,7 @@
 </file>
 
 <file path=customXml/itemProps1.xml><?xml version="1.0" encoding="utf-8"?>
-<ds:datastoreItem xmlns:ds="http://schemas.openxmlformats.org/officeDocument/2006/customXml" ds:itemID="{7E70F0A2-2E91-43D0-8AEF-B8E7DDD127C7}">
+<ds:datastoreItem xmlns:ds="http://schemas.openxmlformats.org/officeDocument/2006/customXml" ds:itemID="{A5B828DD-430C-4922-BC07-0C553E50CB3C}">
   <ds:schemaRefs>
     <ds:schemaRef ds:uri="http://schemas.openxmlformats.org/officeDocument/2006/bibliography"/>
   </ds:schemaRefs>

</xml_diff>

<commit_message>
Radiography Entry: VIEWING field to be added.
</commit_message>
<xml_diff>
--- a/RadiographyTracking/RadiographyTracking.Web/ReportTemplates/CustomerTemplate1.docx
+++ b/RadiographyTracking/RadiographyTracking.Web/ReportTemplates/CustomerTemplate1.docx
@@ -1407,8 +1407,52 @@
           <w:szCs w:val="20"/>
         </w:rPr>
       </w:pPr>
-      <w:bookmarkStart w:id="0" w:name="_GoBack"/>
-      <w:bookmarkEnd w:id="0"/>
+    </w:p>
+    <w:p>
+      <w:pPr>
+        <w:rPr>
+          <w:sz w:val="20"/>
+          <w:szCs w:val="20"/>
+        </w:rPr>
+      </w:pPr>
+      <w:r>
+        <w:rPr>
+          <w:sz w:val="20"/>
+          <w:szCs w:val="20"/>
+        </w:rPr>
+        <w:t xml:space="preserve">Viewing </w:t>
+      </w:r>
+      <w:sdt>
+        <w:sdtPr>
+          <w:rPr>
+            <w:sz w:val="20"/>
+            <w:szCs w:val="20"/>
+          </w:rPr>
+          <w:alias w:val="Viewing"/>
+          <w:tag w:val="Viewing"/>
+          <w:id w:val="1373566018"/>
+          <w:placeholder>
+            <w:docPart w:val="5AD89089E5BC473DB013FD063087B534"/>
+          </w:placeholder>
+          <w:text/>
+        </w:sdtPr>
+        <w:sdtContent>
+          <w:r>
+            <w:rPr>
+              <w:sz w:val="20"/>
+              <w:szCs w:val="20"/>
+            </w:rPr>
+            <w:t>[Viewing</w:t>
+          </w:r>
+          <w:r>
+            <w:rPr>
+              <w:sz w:val="20"/>
+              <w:szCs w:val="20"/>
+            </w:rPr>
+            <w:t>]</w:t>
+          </w:r>
+        </w:sdtContent>
+      </w:sdt>
     </w:p>
     <w:sectPr>
       <w:headerReference w:type="even" r:id="rId8"/>
@@ -1993,27 +2037,14 @@
               <w:r>
                 <w:t xml:space="preserve"> of </w:t>
               </w:r>
-              <w:r>
-                <w:fldChar w:fldCharType="begin"/>
-              </w:r>
-              <w:r>
-                <w:instrText xml:space="preserve"> NUMPAGES  </w:instrText>
-              </w:r>
-              <w:r>
-                <w:fldChar w:fldCharType="separate"/>
-              </w:r>
-              <w:r>
-                <w:rPr>
-                  <w:noProof/>
-                </w:rPr>
-                <w:t>1</w:t>
-              </w:r>
-              <w:r>
-                <w:rPr>
-                  <w:noProof/>
-                </w:rPr>
-                <w:fldChar w:fldCharType="end"/>
-              </w:r>
+              <w:fldSimple w:instr=" NUMPAGES  ">
+                <w:r>
+                  <w:rPr>
+                    <w:noProof/>
+                  </w:rPr>
+                  <w:t>1</w:t>
+                </w:r>
+              </w:fldSimple>
             </w:p>
           </w:sdtContent>
         </w:sdt>
@@ -3622,6 +3653,35 @@
         </w:p>
       </w:docPartBody>
     </w:docPart>
+    <w:docPart>
+      <w:docPartPr>
+        <w:name w:val="5AD89089E5BC473DB013FD063087B534"/>
+        <w:category>
+          <w:name w:val="General"/>
+          <w:gallery w:val="placeholder"/>
+        </w:category>
+        <w:types>
+          <w:type w:val="bbPlcHdr"/>
+        </w:types>
+        <w:behaviors>
+          <w:behavior w:val="content"/>
+        </w:behaviors>
+        <w:guid w:val="{9BF92239-81E6-41AC-855C-330AFDD6BEF0}"/>
+      </w:docPartPr>
+      <w:docPartBody>
+        <w:p>
+          <w:pPr>
+            <w:pStyle w:val="5AD89089E5BC473DB013FD063087B534"/>
+          </w:pPr>
+          <w:r>
+            <w:rPr>
+              <w:rStyle w:val="PlaceholderText"/>
+            </w:rPr>
+            <w:t>Click here to enter text.</w:t>
+          </w:r>
+        </w:p>
+      </w:docPartBody>
+    </w:docPart>
   </w:docParts>
 </w:glossaryDocument>
 </file>
@@ -3674,11 +3734,13 @@
     <w:rsid w:val="000113E5"/>
     <w:rsid w:val="00063421"/>
     <w:rsid w:val="00070A40"/>
+    <w:rsid w:val="000B161A"/>
     <w:rsid w:val="000E34DA"/>
     <w:rsid w:val="00202B3D"/>
     <w:rsid w:val="00225B36"/>
     <w:rsid w:val="002725E4"/>
     <w:rsid w:val="002D51AF"/>
+    <w:rsid w:val="002E7CD6"/>
     <w:rsid w:val="0034122F"/>
     <w:rsid w:val="004032EC"/>
     <w:rsid w:val="004359C1"/>
@@ -3922,7 +3984,7 @@
     <w:basedOn w:val="DefaultParagraphFont"/>
     <w:uiPriority w:val="99"/>
     <w:semiHidden/>
-    <w:rsid w:val="000113E5"/>
+    <w:rsid w:val="000B161A"/>
     <w:rPr>
       <w:color w:val="808080"/>
     </w:rPr>
@@ -4792,6 +4854,13 @@
   <w:style w:type="paragraph" w:customStyle="1" w:styleId="4DFD4215EE824CE7B24706D11867EBF8">
     <w:name w:val="4DFD4215EE824CE7B24706D11867EBF8"/>
     <w:rsid w:val="000113E5"/>
+    <w:rPr>
+      <w:lang w:val="en-IN" w:eastAsia="en-IN"/>
+    </w:rPr>
+  </w:style>
+  <w:style w:type="paragraph" w:customStyle="1" w:styleId="5AD89089E5BC473DB013FD063087B534">
+    <w:name w:val="5AD89089E5BC473DB013FD063087B534"/>
+    <w:rsid w:val="000B161A"/>
     <w:rPr>
       <w:lang w:val="en-IN" w:eastAsia="en-IN"/>
     </w:rPr>
@@ -5286,7 +5355,7 @@
 </file>
 
 <file path=customXml/itemProps1.xml><?xml version="1.0" encoding="utf-8"?>
-<ds:datastoreItem xmlns:ds="http://schemas.openxmlformats.org/officeDocument/2006/customXml" ds:itemID="{A5B828DD-430C-4922-BC07-0C553E50CB3C}">
+<ds:datastoreItem xmlns:ds="http://schemas.openxmlformats.org/officeDocument/2006/customXml" ds:itemID="{7087B91E-781F-4DE9-8946-9850FE8A00EC}">
   <ds:schemaRefs>
     <ds:schemaRef ds:uri="http://schemas.openxmlformats.org/officeDocument/2006/bibliography"/>
   </ds:schemaRefs>

</xml_diff>